<commit_message>
Team updated functional spec
</commit_message>
<xml_diff>
--- a/Functional specification/Functional Specification.docx
+++ b/Functional specification/Functional Specification.docx
@@ -1,6 +1,6 @@
 
 <file path=word/document.xml><?xml version="1.0" encoding="utf-8"?>
-<w:document xmlns:wpc="http://schemas.microsoft.com/office/word/2010/wordprocessingCanvas" xmlns:cx="http://schemas.microsoft.com/office/drawing/2014/chartex" xmlns:cx1="http://schemas.microsoft.com/office/drawing/2015/9/8/chartex" xmlns:cx2="http://schemas.microsoft.com/office/drawing/2015/10/21/chartex" xmlns:cx3="http://schemas.microsoft.com/office/drawing/2016/5/9/chartex" xmlns:cx4="http://schemas.microsoft.com/office/drawing/2016/5/10/chartex" xmlns:cx5="http://schemas.microsoft.com/office/drawing/2016/5/11/chartex" xmlns:cx6="http://schemas.microsoft.com/office/drawing/2016/5/12/chartex" xmlns:cx7="http://schemas.microsoft.com/office/drawing/2016/5/13/chartex" xmlns:cx8="http://schemas.microsoft.com/office/drawing/2016/5/14/chartex" xmlns:mc="http://schemas.openxmlformats.org/markup-compatibility/2006" xmlns:aink="http://schemas.microsoft.com/office/drawing/2016/ink" xmlns:am3d="http://schemas.microsoft.com/office/drawing/2017/model3d" xmlns:o="urn:schemas-microsoft-com:office:office" xmlns:r="http://schemas.openxmlformats.org/officeDocument/2006/relationships" xmlns:m="http://schemas.openxmlformats.org/officeDocument/2006/math" xmlns:v="urn:schemas-microsoft-com:vml" xmlns:wp14="http://schemas.microsoft.com/office/word/2010/wordprocessingDrawing" xmlns:wp="http://schemas.openxmlformats.org/drawingml/2006/wordprocessingDrawing" xmlns:w10="urn:schemas-microsoft-com:office:word" xmlns:w="http://schemas.openxmlformats.org/wordprocessingml/2006/main" xmlns:w14="http://schemas.microsoft.com/office/word/2010/wordml" xmlns:w15="http://schemas.microsoft.com/office/word/2012/wordml" xmlns:w16cid="http://schemas.microsoft.com/office/word/2016/wordml/cid" xmlns:w16se="http://schemas.microsoft.com/office/word/2015/wordml/symex" xmlns:wpg="http://schemas.microsoft.com/office/word/2010/wordprocessingGroup" xmlns:wpi="http://schemas.microsoft.com/office/word/2010/wordprocessingInk" xmlns:wne="http://schemas.microsoft.com/office/word/2006/wordml" xmlns:wps="http://schemas.microsoft.com/office/word/2010/wordprocessingShape" mc:Ignorable="w14 w15 w16se w16cid wp14">
+<w:document xmlns:wpc="http://schemas.microsoft.com/office/word/2010/wordprocessingCanvas" xmlns:mc="http://schemas.openxmlformats.org/markup-compatibility/2006" xmlns:o="urn:schemas-microsoft-com:office:office" xmlns:r="http://schemas.openxmlformats.org/officeDocument/2006/relationships" xmlns:m="http://schemas.openxmlformats.org/officeDocument/2006/math" xmlns:v="urn:schemas-microsoft-com:vml" xmlns:wp14="http://schemas.microsoft.com/office/word/2010/wordprocessingDrawing" xmlns:wp="http://schemas.openxmlformats.org/drawingml/2006/wordprocessingDrawing" xmlns:w10="urn:schemas-microsoft-com:office:word" xmlns:w="http://schemas.openxmlformats.org/wordprocessingml/2006/main" xmlns:w14="http://schemas.microsoft.com/office/word/2010/wordml" xmlns:w15="http://schemas.microsoft.com/office/word/2012/wordml" xmlns:wpg="http://schemas.microsoft.com/office/word/2010/wordprocessingGroup" xmlns:wpi="http://schemas.microsoft.com/office/word/2010/wordprocessingInk" xmlns:wne="http://schemas.microsoft.com/office/word/2006/wordml" xmlns:wps="http://schemas.microsoft.com/office/word/2010/wordprocessingShape" mc:Ignorable="w14 w15 wp14">
   <w:body>
     <w:sdt>
       <w:sdtPr>
@@ -266,7 +266,7 @@
                   </wp:anchor>
                 </w:drawing>
               </mc:Choice>
-              <mc:Fallback>
+              <mc:Fallback xmlns:w16se="http://schemas.microsoft.com/office/word/2015/wordml/symex" xmlns:w16cid="http://schemas.microsoft.com/office/word/2016/wordml/cid" xmlns:am3d="http://schemas.microsoft.com/office/drawing/2017/model3d" xmlns:aink="http://schemas.microsoft.com/office/drawing/2016/ink" xmlns:cx8="http://schemas.microsoft.com/office/drawing/2016/5/14/chartex" xmlns:cx7="http://schemas.microsoft.com/office/drawing/2016/5/13/chartex" xmlns:cx6="http://schemas.microsoft.com/office/drawing/2016/5/12/chartex" xmlns:cx5="http://schemas.microsoft.com/office/drawing/2016/5/11/chartex" xmlns:cx4="http://schemas.microsoft.com/office/drawing/2016/5/10/chartex" xmlns:cx3="http://schemas.microsoft.com/office/drawing/2016/5/9/chartex" xmlns:cx2="http://schemas.microsoft.com/office/drawing/2015/10/21/chartex" xmlns:cx1="http://schemas.microsoft.com/office/drawing/2015/9/8/chartex" xmlns:cx="http://schemas.microsoft.com/office/drawing/2014/chartex">
                 <w:pict>
                   <v:group w14:anchorId="25C0AB80" id="Group 149" o:spid="_x0000_s1026" style="position:absolute;margin-left:0;margin-top:0;width:8in;height:95.7pt;z-index:251662336;mso-width-percent:941;mso-height-percent:121;mso-top-percent:23;mso-position-horizontal:center;mso-position-horizontal-relative:page;mso-position-vertical-relative:page;mso-width-percent:941;mso-height-percent:121;mso-top-percent:23" coordorigin="" coordsize="73152,12161" o:gfxdata="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">
                     <v:shape id="Rectangle 51" o:spid="_x0000_s1027" style="position:absolute;width:73152;height:11303;visibility:visible;mso-wrap-style:square;v-text-anchor:middle" coordsize="7312660,1129665" o:gfxdata="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" path="m,l7312660,r,1129665l3619500,733425,,1091565,,xe" fillcolor="#4472c4 [3204]" stroked="f" strokeweight="1pt">
@@ -461,7 +461,7 @@
                   </wp:anchor>
                 </w:drawing>
               </mc:Choice>
-              <mc:Fallback>
+              <mc:Fallback xmlns:w16se="http://schemas.microsoft.com/office/word/2015/wordml/symex" xmlns:w16cid="http://schemas.microsoft.com/office/word/2016/wordml/cid" xmlns:am3d="http://schemas.microsoft.com/office/drawing/2017/model3d" xmlns:aink="http://schemas.microsoft.com/office/drawing/2016/ink" xmlns:cx8="http://schemas.microsoft.com/office/drawing/2016/5/14/chartex" xmlns:cx7="http://schemas.microsoft.com/office/drawing/2016/5/13/chartex" xmlns:cx6="http://schemas.microsoft.com/office/drawing/2016/5/12/chartex" xmlns:cx5="http://schemas.microsoft.com/office/drawing/2016/5/11/chartex" xmlns:cx4="http://schemas.microsoft.com/office/drawing/2016/5/10/chartex" xmlns:cx3="http://schemas.microsoft.com/office/drawing/2016/5/9/chartex" xmlns:cx2="http://schemas.microsoft.com/office/drawing/2015/10/21/chartex" xmlns:cx1="http://schemas.microsoft.com/office/drawing/2015/9/8/chartex" xmlns:cx="http://schemas.microsoft.com/office/drawing/2014/chartex">
                 <w:pict>
                   <v:shapetype w14:anchorId="6020B90F" id="_x0000_t202" coordsize="21600,21600" o:spt="202" path="m,l,21600r21600,l21600,xe">
                     <v:stroke joinstyle="miter"/>
@@ -743,7 +743,7 @@
                   </wp:anchor>
                 </w:drawing>
               </mc:Choice>
-              <mc:Fallback>
+              <mc:Fallback xmlns:w16se="http://schemas.microsoft.com/office/word/2015/wordml/symex" xmlns:w16cid="http://schemas.microsoft.com/office/word/2016/wordml/cid" xmlns:am3d="http://schemas.microsoft.com/office/drawing/2017/model3d" xmlns:aink="http://schemas.microsoft.com/office/drawing/2016/ink" xmlns:cx8="http://schemas.microsoft.com/office/drawing/2016/5/14/chartex" xmlns:cx7="http://schemas.microsoft.com/office/drawing/2016/5/13/chartex" xmlns:cx6="http://schemas.microsoft.com/office/drawing/2016/5/12/chartex" xmlns:cx5="http://schemas.microsoft.com/office/drawing/2016/5/11/chartex" xmlns:cx4="http://schemas.microsoft.com/office/drawing/2016/5/10/chartex" xmlns:cx3="http://schemas.microsoft.com/office/drawing/2016/5/9/chartex" xmlns:cx2="http://schemas.microsoft.com/office/drawing/2015/10/21/chartex" xmlns:cx1="http://schemas.microsoft.com/office/drawing/2015/9/8/chartex" xmlns:cx="http://schemas.microsoft.com/office/drawing/2014/chartex">
                 <w:pict>
                   <v:shape w14:anchorId="4637A344" id="Text Box 154" o:spid="_x0000_s1027" type="#_x0000_t202" style="position:absolute;margin-left:0;margin-top:0;width:8in;height:286.5pt;z-index:251659264;visibility:visible;mso-wrap-style:square;mso-width-percent:941;mso-height-percent:363;mso-top-percent:300;mso-wrap-distance-left:9pt;mso-wrap-distance-top:0;mso-wrap-distance-right:9pt;mso-wrap-distance-bottom:0;mso-position-horizontal:center;mso-position-horizontal-relative:page;mso-position-vertical-relative:page;mso-width-percent:941;mso-height-percent:363;mso-top-percent:300;mso-width-relative:page;mso-height-relative:page;v-text-anchor:bottom" o:gfxdata="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" filled="f" stroked="f" strokeweight=".5pt">
                     <v:textbox inset="126pt,0,54pt,0">
@@ -975,7 +975,7 @@
                   </wp:anchor>
                 </w:drawing>
               </mc:Choice>
-              <mc:Fallback>
+              <mc:Fallback xmlns:w16se="http://schemas.microsoft.com/office/word/2015/wordml/symex" xmlns:w16cid="http://schemas.microsoft.com/office/word/2016/wordml/cid" xmlns:am3d="http://schemas.microsoft.com/office/drawing/2017/model3d" xmlns:aink="http://schemas.microsoft.com/office/drawing/2016/ink" xmlns:cx8="http://schemas.microsoft.com/office/drawing/2016/5/14/chartex" xmlns:cx7="http://schemas.microsoft.com/office/drawing/2016/5/13/chartex" xmlns:cx6="http://schemas.microsoft.com/office/drawing/2016/5/12/chartex" xmlns:cx5="http://schemas.microsoft.com/office/drawing/2016/5/11/chartex" xmlns:cx4="http://schemas.microsoft.com/office/drawing/2016/5/10/chartex" xmlns:cx3="http://schemas.microsoft.com/office/drawing/2016/5/9/chartex" xmlns:cx2="http://schemas.microsoft.com/office/drawing/2015/10/21/chartex" xmlns:cx1="http://schemas.microsoft.com/office/drawing/2015/9/8/chartex" xmlns:cx="http://schemas.microsoft.com/office/drawing/2014/chartex">
                 <w:pict>
                   <v:shape w14:anchorId="57763435" id="Text Box 153" o:spid="_x0000_s1028" type="#_x0000_t202" style="position:absolute;margin-left:17.55pt;margin-top:692.85pt;width:8in;height:79.5pt;z-index:251661312;visibility:visible;mso-wrap-style:square;mso-width-percent:941;mso-height-percent:100;mso-wrap-distance-left:9pt;mso-wrap-distance-top:0;mso-wrap-distance-right:9pt;mso-wrap-distance-bottom:0;mso-position-horizontal:absolute;mso-position-horizontal-relative:page;mso-position-vertical:absolute;mso-position-vertical-relative:page;mso-width-percent:941;mso-height-percent:100;mso-width-relative:page;mso-height-relative:page;v-text-anchor:top" o:gfxdata="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" filled="f" stroked="f" strokeweight=".5pt">
                     <v:textbox style="mso-fit-shape-to-text:t" inset="126pt,0,54pt,0">
@@ -1102,110 +1102,63 @@
           <w:r>
             <w:fldChar w:fldCharType="separate"/>
           </w:r>
-          <w:bookmarkStart w:id="0" w:name="_GoBack"/>
-          <w:bookmarkEnd w:id="0"/>
-          <w:r>
-            <w:rPr>
-              <w:rStyle w:val="Hyperlink"/>
-              <w:noProof/>
-            </w:rPr>
-            <w:fldChar w:fldCharType="begin"/>
-          </w:r>
-          <w:r>
-            <w:rPr>
-              <w:rStyle w:val="Hyperlink"/>
-              <w:noProof/>
-            </w:rPr>
-            <w:instrText xml:space="preserve"> </w:instrText>
-          </w:r>
-          <w:r>
-            <w:rPr>
-              <w:noProof/>
-            </w:rPr>
-            <w:instrText>HYPERLINK \l "_Toc526761219"</w:instrText>
-          </w:r>
-          <w:r>
-            <w:rPr>
-              <w:rStyle w:val="Hyperlink"/>
-              <w:noProof/>
-            </w:rPr>
-            <w:instrText xml:space="preserve"> </w:instrText>
-          </w:r>
-          <w:r>
-            <w:rPr>
-              <w:rStyle w:val="Hyperlink"/>
-              <w:noProof/>
-            </w:rPr>
-          </w:r>
-          <w:r>
-            <w:rPr>
-              <w:rStyle w:val="Hyperlink"/>
-              <w:noProof/>
-            </w:rPr>
-            <w:fldChar w:fldCharType="separate"/>
-          </w:r>
-          <w:r>
-            <w:rPr>
-              <w:rStyle w:val="Hyperlink"/>
-              <w:noProof/>
-            </w:rPr>
-            <w:t>Objectives</w:t>
-          </w:r>
-          <w:r>
-            <w:rPr>
-              <w:noProof/>
-              <w:webHidden/>
-            </w:rPr>
-            <w:tab/>
-          </w:r>
-          <w:r>
-            <w:rPr>
-              <w:noProof/>
-              <w:webHidden/>
-            </w:rPr>
-            <w:fldChar w:fldCharType="begin"/>
-          </w:r>
-          <w:r>
-            <w:rPr>
-              <w:noProof/>
-              <w:webHidden/>
-            </w:rPr>
-            <w:instrText xml:space="preserve"> PAGEREF _Toc526761219 \h </w:instrText>
-          </w:r>
-          <w:r>
-            <w:rPr>
-              <w:noProof/>
-              <w:webHidden/>
-            </w:rPr>
-          </w:r>
-          <w:r>
-            <w:rPr>
-              <w:noProof/>
-              <w:webHidden/>
-            </w:rPr>
-            <w:fldChar w:fldCharType="separate"/>
-          </w:r>
-          <w:r>
-            <w:rPr>
-              <w:noProof/>
-              <w:webHidden/>
-            </w:rPr>
-            <w:t>1</w:t>
-          </w:r>
-          <w:r>
-            <w:rPr>
-              <w:noProof/>
-              <w:webHidden/>
-            </w:rPr>
-            <w:fldChar w:fldCharType="end"/>
-          </w:r>
-          <w:r>
-            <w:rPr>
-              <w:rStyle w:val="Hyperlink"/>
-              <w:noProof/>
-            </w:rPr>
-            <w:fldChar w:fldCharType="end"/>
-          </w:r>
+          <w:hyperlink w:anchor="_Toc526761219" w:history="1">
+            <w:r>
+              <w:rPr>
+                <w:rStyle w:val="Hyperlink"/>
+                <w:noProof/>
+              </w:rPr>
+              <w:t>Objectives</w:t>
+            </w:r>
+            <w:r>
+              <w:rPr>
+                <w:noProof/>
+                <w:webHidden/>
+              </w:rPr>
+              <w:tab/>
+            </w:r>
+            <w:r>
+              <w:rPr>
+                <w:noProof/>
+                <w:webHidden/>
+              </w:rPr>
+              <w:fldChar w:fldCharType="begin"/>
+            </w:r>
+            <w:r>
+              <w:rPr>
+                <w:noProof/>
+                <w:webHidden/>
+              </w:rPr>
+              <w:instrText xml:space="preserve"> PAGEREF _Toc526761219 \h </w:instrText>
+            </w:r>
+            <w:r>
+              <w:rPr>
+                <w:noProof/>
+                <w:webHidden/>
+              </w:rPr>
+            </w:r>
+            <w:r>
+              <w:rPr>
+                <w:noProof/>
+                <w:webHidden/>
+              </w:rPr>
+              <w:fldChar w:fldCharType="separate"/>
+            </w:r>
+            <w:r>
+              <w:rPr>
+                <w:noProof/>
+                <w:webHidden/>
+              </w:rPr>
+              <w:t>1</w:t>
+            </w:r>
+            <w:r>
+              <w:rPr>
+                <w:noProof/>
+                <w:webHidden/>
+              </w:rPr>
+              <w:fldChar w:fldCharType="end"/>
+            </w:r>
+          </w:hyperlink>
         </w:p>
         <w:p>
           <w:pPr>
@@ -1793,17 +1746,46 @@
       <w:pPr>
         <w:pStyle w:val="Heading1"/>
       </w:pPr>
-      <w:bookmarkStart w:id="1" w:name="_Toc526761219"/>
+      <w:bookmarkStart w:id="0" w:name="_Toc526761219"/>
       <w:r>
         <w:lastRenderedPageBreak/>
         <w:t>Objectives</w:t>
       </w:r>
-      <w:bookmarkEnd w:id="1"/>
+      <w:bookmarkEnd w:id="0"/>
     </w:p>
     <w:p>
       <w:r>
-        <w:t>Text</w:t>
-      </w:r>
+        <w:t>For the most part the application will be for the use of the Baltimore Police Department. The application will provide the police department with predictions of future crime</w:t>
+      </w:r>
+      <w:r>
+        <w:t xml:space="preserve"> via a secure login</w:t>
+      </w:r>
+      <w:r>
+        <w:t xml:space="preserve">. These predictions will include where crime will happen, when it will happen, who will commit the crime and what they will most likely commit. </w:t>
+      </w:r>
+      <w:r>
+        <w:t>Secondarily we will provide a service to the Baltimore public allowing them to see via a heat map which areas that they should avoid due to high levels of crime. This service will also pr</w:t>
+      </w:r>
+      <w:r>
+        <w:t xml:space="preserve">ovide statistics on the crime and arrests </w:t>
+      </w:r>
+      <w:r>
+        <w:t xml:space="preserve">committed throughout Baltimore. </w:t>
+      </w:r>
+      <w:r>
+        <w:t>These statistics will be available to the public</w:t>
+      </w:r>
+      <w:r>
+        <w:t xml:space="preserve"> so that they can be kept up to date on the progress of the police departments fight against crime</w:t>
+      </w:r>
+      <w:r>
+        <w:t xml:space="preserve">, however any statistics that could be considered predictions of crime will only be available for </w:t>
+      </w:r>
+      <w:r>
+        <w:t>the police department for security reasons as mentioned further down in potential risks/issues.</w:t>
+      </w:r>
+      <w:bookmarkStart w:id="1" w:name="_GoBack"/>
+      <w:bookmarkEnd w:id="1"/>
     </w:p>
     <w:p/>
     <w:p>
@@ -1973,6 +1955,7 @@
     </w:p>
     <w:p>
       <w:r>
+        <w:lastRenderedPageBreak/>
         <w:t xml:space="preserve">[2] </w:t>
       </w:r>
       <w:proofErr w:type="spellStart"/>
@@ -2107,7 +2090,6 @@
     </w:p>
     <w:p>
       <w:r>
-        <w:lastRenderedPageBreak/>
         <w:t>[</w:t>
       </w:r>
       <w:r>
@@ -2155,7 +2137,7 @@
 </file>
 
 <file path=word/endnotes.xml><?xml version="1.0" encoding="utf-8"?>
-<w:endnotes xmlns:wpc="http://schemas.microsoft.com/office/word/2010/wordprocessingCanvas" xmlns:cx="http://schemas.microsoft.com/office/drawing/2014/chartex" xmlns:cx1="http://schemas.microsoft.com/office/drawing/2015/9/8/chartex" xmlns:cx2="http://schemas.microsoft.com/office/drawing/2015/10/21/chartex" xmlns:cx3="http://schemas.microsoft.com/office/drawing/2016/5/9/chartex" xmlns:cx4="http://schemas.microsoft.com/office/drawing/2016/5/10/chartex" xmlns:cx5="http://schemas.microsoft.com/office/drawing/2016/5/11/chartex" xmlns:cx6="http://schemas.microsoft.com/office/drawing/2016/5/12/chartex" xmlns:cx7="http://schemas.microsoft.com/office/drawing/2016/5/13/chartex" xmlns:cx8="http://schemas.microsoft.com/office/drawing/2016/5/14/chartex" xmlns:mc="http://schemas.openxmlformats.org/markup-compatibility/2006" xmlns:aink="http://schemas.microsoft.com/office/drawing/2016/ink" xmlns:am3d="http://schemas.microsoft.com/office/drawing/2017/model3d" xmlns:o="urn:schemas-microsoft-com:office:office" xmlns:r="http://schemas.openxmlformats.org/officeDocument/2006/relationships" xmlns:m="http://schemas.openxmlformats.org/officeDocument/2006/math" xmlns:v="urn:schemas-microsoft-com:vml" xmlns:wp14="http://schemas.microsoft.com/office/word/2010/wordprocessingDrawing" xmlns:wp="http://schemas.openxmlformats.org/drawingml/2006/wordprocessingDrawing" xmlns:w10="urn:schemas-microsoft-com:office:word" xmlns:w="http://schemas.openxmlformats.org/wordprocessingml/2006/main" xmlns:w14="http://schemas.microsoft.com/office/word/2010/wordml" xmlns:w15="http://schemas.microsoft.com/office/word/2012/wordml" xmlns:w16cid="http://schemas.microsoft.com/office/word/2016/wordml/cid" xmlns:w16se="http://schemas.microsoft.com/office/word/2015/wordml/symex" xmlns:wpg="http://schemas.microsoft.com/office/word/2010/wordprocessingGroup" xmlns:wpi="http://schemas.microsoft.com/office/word/2010/wordprocessingInk" xmlns:wne="http://schemas.microsoft.com/office/word/2006/wordml" xmlns:wps="http://schemas.microsoft.com/office/word/2010/wordprocessingShape" mc:Ignorable="w14 w15 w16se w16cid wp14">
+<w:endnotes xmlns:wpc="http://schemas.microsoft.com/office/word/2010/wordprocessingCanvas" xmlns:mc="http://schemas.openxmlformats.org/markup-compatibility/2006" xmlns:o="urn:schemas-microsoft-com:office:office" xmlns:r="http://schemas.openxmlformats.org/officeDocument/2006/relationships" xmlns:m="http://schemas.openxmlformats.org/officeDocument/2006/math" xmlns:v="urn:schemas-microsoft-com:vml" xmlns:wp14="http://schemas.microsoft.com/office/word/2010/wordprocessingDrawing" xmlns:wp="http://schemas.openxmlformats.org/drawingml/2006/wordprocessingDrawing" xmlns:w10="urn:schemas-microsoft-com:office:word" xmlns:w="http://schemas.openxmlformats.org/wordprocessingml/2006/main" xmlns:w14="http://schemas.microsoft.com/office/word/2010/wordml" xmlns:w15="http://schemas.microsoft.com/office/word/2012/wordml" xmlns:wpg="http://schemas.microsoft.com/office/word/2010/wordprocessingGroup" xmlns:wpi="http://schemas.microsoft.com/office/word/2010/wordprocessingInk" xmlns:wne="http://schemas.microsoft.com/office/word/2006/wordml" xmlns:wps="http://schemas.microsoft.com/office/word/2010/wordprocessingShape" mc:Ignorable="w14 w15 wp14">
   <w:endnote w:type="separator" w:id="-1">
     <w:p>
       <w:pPr>
@@ -2180,7 +2162,7 @@
 </file>
 
 <file path=word/footer1.xml><?xml version="1.0" encoding="utf-8"?>
-<w:ftr xmlns:wpc="http://schemas.microsoft.com/office/word/2010/wordprocessingCanvas" xmlns:cx="http://schemas.microsoft.com/office/drawing/2014/chartex" xmlns:cx1="http://schemas.microsoft.com/office/drawing/2015/9/8/chartex" xmlns:cx2="http://schemas.microsoft.com/office/drawing/2015/10/21/chartex" xmlns:cx3="http://schemas.microsoft.com/office/drawing/2016/5/9/chartex" xmlns:cx4="http://schemas.microsoft.com/office/drawing/2016/5/10/chartex" xmlns:cx5="http://schemas.microsoft.com/office/drawing/2016/5/11/chartex" xmlns:cx6="http://schemas.microsoft.com/office/drawing/2016/5/12/chartex" xmlns:cx7="http://schemas.microsoft.com/office/drawing/2016/5/13/chartex" xmlns:cx8="http://schemas.microsoft.com/office/drawing/2016/5/14/chartex" xmlns:mc="http://schemas.openxmlformats.org/markup-compatibility/2006" xmlns:aink="http://schemas.microsoft.com/office/drawing/2016/ink" xmlns:am3d="http://schemas.microsoft.com/office/drawing/2017/model3d" xmlns:o="urn:schemas-microsoft-com:office:office" xmlns:r="http://schemas.openxmlformats.org/officeDocument/2006/relationships" xmlns:m="http://schemas.openxmlformats.org/officeDocument/2006/math" xmlns:v="urn:schemas-microsoft-com:vml" xmlns:wp14="http://schemas.microsoft.com/office/word/2010/wordprocessingDrawing" xmlns:wp="http://schemas.openxmlformats.org/drawingml/2006/wordprocessingDrawing" xmlns:w10="urn:schemas-microsoft-com:office:word" xmlns:w="http://schemas.openxmlformats.org/wordprocessingml/2006/main" xmlns:w14="http://schemas.microsoft.com/office/word/2010/wordml" xmlns:w15="http://schemas.microsoft.com/office/word/2012/wordml" xmlns:w16cid="http://schemas.microsoft.com/office/word/2016/wordml/cid" xmlns:w16se="http://schemas.microsoft.com/office/word/2015/wordml/symex" xmlns:wpg="http://schemas.microsoft.com/office/word/2010/wordprocessingGroup" xmlns:wpi="http://schemas.microsoft.com/office/word/2010/wordprocessingInk" xmlns:wne="http://schemas.microsoft.com/office/word/2006/wordml" xmlns:wps="http://schemas.microsoft.com/office/word/2010/wordprocessingShape" mc:Ignorable="w14 w15 w16se w16cid wp14">
+<w:ftr xmlns:wpc="http://schemas.microsoft.com/office/word/2010/wordprocessingCanvas" xmlns:mc="http://schemas.openxmlformats.org/markup-compatibility/2006" xmlns:o="urn:schemas-microsoft-com:office:office" xmlns:r="http://schemas.openxmlformats.org/officeDocument/2006/relationships" xmlns:m="http://schemas.openxmlformats.org/officeDocument/2006/math" xmlns:v="urn:schemas-microsoft-com:vml" xmlns:wp14="http://schemas.microsoft.com/office/word/2010/wordprocessingDrawing" xmlns:wp="http://schemas.openxmlformats.org/drawingml/2006/wordprocessingDrawing" xmlns:w10="urn:schemas-microsoft-com:office:word" xmlns:w="http://schemas.openxmlformats.org/wordprocessingml/2006/main" xmlns:w14="http://schemas.microsoft.com/office/word/2010/wordml" xmlns:w15="http://schemas.microsoft.com/office/word/2012/wordml" xmlns:wpg="http://schemas.microsoft.com/office/word/2010/wordprocessingGroup" xmlns:wpi="http://schemas.microsoft.com/office/word/2010/wordprocessingInk" xmlns:wne="http://schemas.microsoft.com/office/word/2006/wordml" xmlns:wps="http://schemas.microsoft.com/office/word/2010/wordprocessingShape" mc:Ignorable="w14 w15 wp14">
   <w:sdt>
     <w:sdtPr>
       <w:id w:val="-260532019"/>
@@ -2247,7 +2229,7 @@
 </file>
 
 <file path=word/footnotes.xml><?xml version="1.0" encoding="utf-8"?>
-<w:footnotes xmlns:wpc="http://schemas.microsoft.com/office/word/2010/wordprocessingCanvas" xmlns:cx="http://schemas.microsoft.com/office/drawing/2014/chartex" xmlns:cx1="http://schemas.microsoft.com/office/drawing/2015/9/8/chartex" xmlns:cx2="http://schemas.microsoft.com/office/drawing/2015/10/21/chartex" xmlns:cx3="http://schemas.microsoft.com/office/drawing/2016/5/9/chartex" xmlns:cx4="http://schemas.microsoft.com/office/drawing/2016/5/10/chartex" xmlns:cx5="http://schemas.microsoft.com/office/drawing/2016/5/11/chartex" xmlns:cx6="http://schemas.microsoft.com/office/drawing/2016/5/12/chartex" xmlns:cx7="http://schemas.microsoft.com/office/drawing/2016/5/13/chartex" xmlns:cx8="http://schemas.microsoft.com/office/drawing/2016/5/14/chartex" xmlns:mc="http://schemas.openxmlformats.org/markup-compatibility/2006" xmlns:aink="http://schemas.microsoft.com/office/drawing/2016/ink" xmlns:am3d="http://schemas.microsoft.com/office/drawing/2017/model3d" xmlns:o="urn:schemas-microsoft-com:office:office" xmlns:r="http://schemas.openxmlformats.org/officeDocument/2006/relationships" xmlns:m="http://schemas.openxmlformats.org/officeDocument/2006/math" xmlns:v="urn:schemas-microsoft-com:vml" xmlns:wp14="http://schemas.microsoft.com/office/word/2010/wordprocessingDrawing" xmlns:wp="http://schemas.openxmlformats.org/drawingml/2006/wordprocessingDrawing" xmlns:w10="urn:schemas-microsoft-com:office:word" xmlns:w="http://schemas.openxmlformats.org/wordprocessingml/2006/main" xmlns:w14="http://schemas.microsoft.com/office/word/2010/wordml" xmlns:w15="http://schemas.microsoft.com/office/word/2012/wordml" xmlns:w16cid="http://schemas.microsoft.com/office/word/2016/wordml/cid" xmlns:w16se="http://schemas.microsoft.com/office/word/2015/wordml/symex" xmlns:wpg="http://schemas.microsoft.com/office/word/2010/wordprocessingGroup" xmlns:wpi="http://schemas.microsoft.com/office/word/2010/wordprocessingInk" xmlns:wne="http://schemas.microsoft.com/office/word/2006/wordml" xmlns:wps="http://schemas.microsoft.com/office/word/2010/wordprocessingShape" mc:Ignorable="w14 w15 w16se w16cid wp14">
+<w:footnotes xmlns:wpc="http://schemas.microsoft.com/office/word/2010/wordprocessingCanvas" xmlns:mc="http://schemas.openxmlformats.org/markup-compatibility/2006" xmlns:o="urn:schemas-microsoft-com:office:office" xmlns:r="http://schemas.openxmlformats.org/officeDocument/2006/relationships" xmlns:m="http://schemas.openxmlformats.org/officeDocument/2006/math" xmlns:v="urn:schemas-microsoft-com:vml" xmlns:wp14="http://schemas.microsoft.com/office/word/2010/wordprocessingDrawing" xmlns:wp="http://schemas.openxmlformats.org/drawingml/2006/wordprocessingDrawing" xmlns:w10="urn:schemas-microsoft-com:office:word" xmlns:w="http://schemas.openxmlformats.org/wordprocessingml/2006/main" xmlns:w14="http://schemas.microsoft.com/office/word/2010/wordml" xmlns:w15="http://schemas.microsoft.com/office/word/2012/wordml" xmlns:wpg="http://schemas.microsoft.com/office/word/2010/wordprocessingGroup" xmlns:wpi="http://schemas.microsoft.com/office/word/2010/wordprocessingInk" xmlns:wne="http://schemas.microsoft.com/office/word/2006/wordml" xmlns:wps="http://schemas.microsoft.com/office/word/2010/wordprocessingShape" mc:Ignorable="w14 w15 wp14">
   <w:footnote w:type="separator" w:id="-1">
     <w:p>
       <w:pPr>
@@ -2272,7 +2254,7 @@
 </file>
 
 <file path=word/header1.xml><?xml version="1.0" encoding="utf-8"?>
-<w:hdr xmlns:wpc="http://schemas.microsoft.com/office/word/2010/wordprocessingCanvas" xmlns:cx="http://schemas.microsoft.com/office/drawing/2014/chartex" xmlns:cx1="http://schemas.microsoft.com/office/drawing/2015/9/8/chartex" xmlns:cx2="http://schemas.microsoft.com/office/drawing/2015/10/21/chartex" xmlns:cx3="http://schemas.microsoft.com/office/drawing/2016/5/9/chartex" xmlns:cx4="http://schemas.microsoft.com/office/drawing/2016/5/10/chartex" xmlns:cx5="http://schemas.microsoft.com/office/drawing/2016/5/11/chartex" xmlns:cx6="http://schemas.microsoft.com/office/drawing/2016/5/12/chartex" xmlns:cx7="http://schemas.microsoft.com/office/drawing/2016/5/13/chartex" xmlns:cx8="http://schemas.microsoft.com/office/drawing/2016/5/14/chartex" xmlns:mc="http://schemas.openxmlformats.org/markup-compatibility/2006" xmlns:aink="http://schemas.microsoft.com/office/drawing/2016/ink" xmlns:am3d="http://schemas.microsoft.com/office/drawing/2017/model3d" xmlns:o="urn:schemas-microsoft-com:office:office" xmlns:r="http://schemas.openxmlformats.org/officeDocument/2006/relationships" xmlns:m="http://schemas.openxmlformats.org/officeDocument/2006/math" xmlns:v="urn:schemas-microsoft-com:vml" xmlns:wp14="http://schemas.microsoft.com/office/word/2010/wordprocessingDrawing" xmlns:wp="http://schemas.openxmlformats.org/drawingml/2006/wordprocessingDrawing" xmlns:w10="urn:schemas-microsoft-com:office:word" xmlns:w="http://schemas.openxmlformats.org/wordprocessingml/2006/main" xmlns:w14="http://schemas.microsoft.com/office/word/2010/wordml" xmlns:w15="http://schemas.microsoft.com/office/word/2012/wordml" xmlns:w16cid="http://schemas.microsoft.com/office/word/2016/wordml/cid" xmlns:w16se="http://schemas.microsoft.com/office/word/2015/wordml/symex" xmlns:wpg="http://schemas.microsoft.com/office/word/2010/wordprocessingGroup" xmlns:wpi="http://schemas.microsoft.com/office/word/2010/wordprocessingInk" xmlns:wne="http://schemas.microsoft.com/office/word/2006/wordml" xmlns:wps="http://schemas.microsoft.com/office/word/2010/wordprocessingShape" mc:Ignorable="w14 w15 w16se w16cid wp14">
+<w:hdr xmlns:wpc="http://schemas.microsoft.com/office/word/2010/wordprocessingCanvas" xmlns:mc="http://schemas.openxmlformats.org/markup-compatibility/2006" xmlns:o="urn:schemas-microsoft-com:office:office" xmlns:r="http://schemas.openxmlformats.org/officeDocument/2006/relationships" xmlns:m="http://schemas.openxmlformats.org/officeDocument/2006/math" xmlns:v="urn:schemas-microsoft-com:vml" xmlns:wp14="http://schemas.microsoft.com/office/word/2010/wordprocessingDrawing" xmlns:wp="http://schemas.openxmlformats.org/drawingml/2006/wordprocessingDrawing" xmlns:w10="urn:schemas-microsoft-com:office:word" xmlns:w="http://schemas.openxmlformats.org/wordprocessingml/2006/main" xmlns:w14="http://schemas.microsoft.com/office/word/2010/wordml" xmlns:w15="http://schemas.microsoft.com/office/word/2012/wordml" xmlns:wpg="http://schemas.microsoft.com/office/word/2010/wordprocessingGroup" xmlns:wpi="http://schemas.microsoft.com/office/word/2010/wordprocessingInk" xmlns:wne="http://schemas.microsoft.com/office/word/2006/wordml" xmlns:wps="http://schemas.microsoft.com/office/word/2010/wordprocessingShape" mc:Ignorable="w14 w15 wp14">
   <w:p>
     <w:pPr>
       <w:pStyle w:val="Header"/>
@@ -2282,7 +2264,7 @@
 </file>
 
 <file path=word/numbering.xml><?xml version="1.0" encoding="utf-8"?>
-<w:numbering xmlns:wpc="http://schemas.microsoft.com/office/word/2010/wordprocessingCanvas" xmlns:cx="http://schemas.microsoft.com/office/drawing/2014/chartex" xmlns:cx1="http://schemas.microsoft.com/office/drawing/2015/9/8/chartex" xmlns:cx2="http://schemas.microsoft.com/office/drawing/2015/10/21/chartex" xmlns:cx3="http://schemas.microsoft.com/office/drawing/2016/5/9/chartex" xmlns:cx4="http://schemas.microsoft.com/office/drawing/2016/5/10/chartex" xmlns:cx5="http://schemas.microsoft.com/office/drawing/2016/5/11/chartex" xmlns:cx6="http://schemas.microsoft.com/office/drawing/2016/5/12/chartex" xmlns:cx7="http://schemas.microsoft.com/office/drawing/2016/5/13/chartex" xmlns:cx8="http://schemas.microsoft.com/office/drawing/2016/5/14/chartex" xmlns:mc="http://schemas.openxmlformats.org/markup-compatibility/2006" xmlns:aink="http://schemas.microsoft.com/office/drawing/2016/ink" xmlns:am3d="http://schemas.microsoft.com/office/drawing/2017/model3d" xmlns:o="urn:schemas-microsoft-com:office:office" xmlns:r="http://schemas.openxmlformats.org/officeDocument/2006/relationships" xmlns:m="http://schemas.openxmlformats.org/officeDocument/2006/math" xmlns:v="urn:schemas-microsoft-com:vml" xmlns:wp14="http://schemas.microsoft.com/office/word/2010/wordprocessingDrawing" xmlns:wp="http://schemas.openxmlformats.org/drawingml/2006/wordprocessingDrawing" xmlns:w10="urn:schemas-microsoft-com:office:word" xmlns:w="http://schemas.openxmlformats.org/wordprocessingml/2006/main" xmlns:w14="http://schemas.microsoft.com/office/word/2010/wordml" xmlns:w15="http://schemas.microsoft.com/office/word/2012/wordml" xmlns:w16cid="http://schemas.microsoft.com/office/word/2016/wordml/cid" xmlns:w16se="http://schemas.microsoft.com/office/word/2015/wordml/symex" xmlns:wpg="http://schemas.microsoft.com/office/word/2010/wordprocessingGroup" xmlns:wpi="http://schemas.microsoft.com/office/word/2010/wordprocessingInk" xmlns:wne="http://schemas.microsoft.com/office/word/2006/wordml" xmlns:wps="http://schemas.microsoft.com/office/word/2010/wordprocessingShape" mc:Ignorable="w14 w15 w16se w16cid wp14">
+<w:numbering xmlns:wpc="http://schemas.microsoft.com/office/word/2010/wordprocessingCanvas" xmlns:mc="http://schemas.openxmlformats.org/markup-compatibility/2006" xmlns:o="urn:schemas-microsoft-com:office:office" xmlns:r="http://schemas.openxmlformats.org/officeDocument/2006/relationships" xmlns:m="http://schemas.openxmlformats.org/officeDocument/2006/math" xmlns:v="urn:schemas-microsoft-com:vml" xmlns:wp14="http://schemas.microsoft.com/office/word/2010/wordprocessingDrawing" xmlns:wp="http://schemas.openxmlformats.org/drawingml/2006/wordprocessingDrawing" xmlns:w10="urn:schemas-microsoft-com:office:word" xmlns:w="http://schemas.openxmlformats.org/wordprocessingml/2006/main" xmlns:w14="http://schemas.microsoft.com/office/word/2010/wordml" xmlns:w15="http://schemas.microsoft.com/office/word/2012/wordml" xmlns:wpg="http://schemas.microsoft.com/office/word/2010/wordprocessingGroup" xmlns:wpi="http://schemas.microsoft.com/office/word/2010/wordprocessingInk" xmlns:wne="http://schemas.microsoft.com/office/word/2006/wordml" xmlns:wps="http://schemas.microsoft.com/office/word/2010/wordprocessingShape" mc:Ignorable="w14 w15 wp14">
   <w:abstractNum w:abstractNumId="0" w15:restartNumberingAfterBreak="0">
     <w:nsid w:val="050F463D"/>
     <w:multiLevelType w:val="hybridMultilevel"/>
@@ -2750,7 +2732,7 @@
 </file>
 
 <file path=word/styles.xml><?xml version="1.0" encoding="utf-8"?>
-<w:styles xmlns:mc="http://schemas.openxmlformats.org/markup-compatibility/2006" xmlns:r="http://schemas.openxmlformats.org/officeDocument/2006/relationships" xmlns:w="http://schemas.openxmlformats.org/wordprocessingml/2006/main" xmlns:w14="http://schemas.microsoft.com/office/word/2010/wordml" xmlns:w15="http://schemas.microsoft.com/office/word/2012/wordml" xmlns:w16cid="http://schemas.microsoft.com/office/word/2016/wordml/cid" xmlns:w16se="http://schemas.microsoft.com/office/word/2015/wordml/symex" mc:Ignorable="w14 w15 w16se w16cid">
+<w:styles xmlns:mc="http://schemas.openxmlformats.org/markup-compatibility/2006" xmlns:r="http://schemas.openxmlformats.org/officeDocument/2006/relationships" xmlns:w="http://schemas.openxmlformats.org/wordprocessingml/2006/main" xmlns:w14="http://schemas.microsoft.com/office/word/2010/wordml" xmlns:w15="http://schemas.microsoft.com/office/word/2012/wordml" mc:Ignorable="w14 w15">
   <w:docDefaults>
     <w:rPrDefault>
       <w:rPr>
@@ -2766,7 +2748,7 @@
       </w:pPr>
     </w:pPrDefault>
   </w:docDefaults>
-  <w:latentStyles w:defLockedState="0" w:defUIPriority="99" w:defSemiHidden="0" w:defUnhideWhenUsed="0" w:defQFormat="0" w:count="375">
+  <w:latentStyles w:defLockedState="0" w:defUIPriority="99" w:defSemiHidden="0" w:defUnhideWhenUsed="0" w:defQFormat="0" w:count="371">
     <w:lsdException w:name="Normal" w:uiPriority="0" w:qFormat="1"/>
     <w:lsdException w:name="heading 1" w:uiPriority="9" w:qFormat="1"/>
     <w:lsdException w:name="heading 2" w:semiHidden="1" w:uiPriority="9" w:unhideWhenUsed="1" w:qFormat="1"/>
@@ -3138,10 +3120,6 @@
     <w:lsdException w:name="List Table 5 Dark Accent 6" w:uiPriority="50"/>
     <w:lsdException w:name="List Table 6 Colorful Accent 6" w:uiPriority="51"/>
     <w:lsdException w:name="List Table 7 Colorful Accent 6" w:uiPriority="52"/>
-    <w:lsdException w:name="Mention" w:semiHidden="1" w:unhideWhenUsed="1"/>
-    <w:lsdException w:name="Smart Hyperlink" w:semiHidden="1" w:unhideWhenUsed="1"/>
-    <w:lsdException w:name="Hashtag" w:semiHidden="1" w:unhideWhenUsed="1"/>
-    <w:lsdException w:name="Unresolved Mention" w:semiHidden="1" w:unhideWhenUsed="1"/>
   </w:latentStyles>
   <w:style w:type="paragraph" w:default="1" w:styleId="Normal">
     <w:name w:val="Normal"/>
@@ -3405,7 +3383,7 @@
     <w:uiPriority w:val="99"/>
     <w:rsid w:val="008A318B"/>
   </w:style>
-  <w:style w:type="character" w:styleId="UnresolvedMention">
+  <w:style w:type="character" w:customStyle="1" w:styleId="UnresolvedMention">
     <w:name w:val="Unresolved Mention"/>
     <w:basedOn w:val="DefaultParagraphFont"/>
     <w:uiPriority w:val="99"/>
@@ -3746,7 +3724,7 @@
 </file>
 
 <file path=customXml/itemProps1.xml><?xml version="1.0" encoding="utf-8"?>
-<ds:datastoreItem xmlns:ds="http://schemas.openxmlformats.org/officeDocument/2006/customXml" ds:itemID="{D5C87656-AAD2-4C08-B055-66185912F1E2}">
+<ds:datastoreItem xmlns:ds="http://schemas.openxmlformats.org/officeDocument/2006/customXml" ds:itemID="{2A017003-5009-4154-AACA-9D72019ECB35}">
   <ds:schemaRefs>
     <ds:schemaRef ds:uri="http://schemas.openxmlformats.org/officeDocument/2006/bibliography"/>
   </ds:schemaRefs>

</xml_diff>

<commit_message>
Team: Added onto Functional Spec
</commit_message>
<xml_diff>
--- a/Functional specification/Functional Specification.docx
+++ b/Functional specification/Functional Specification.docx
@@ -1,6 +1,6 @@
 
 <file path=word/document.xml><?xml version="1.0" encoding="utf-8"?>
-<w:document xmlns:wpc="http://schemas.microsoft.com/office/word/2010/wordprocessingCanvas" xmlns:mc="http://schemas.openxmlformats.org/markup-compatibility/2006" xmlns:o="urn:schemas-microsoft-com:office:office" xmlns:r="http://schemas.openxmlformats.org/officeDocument/2006/relationships" xmlns:m="http://schemas.openxmlformats.org/officeDocument/2006/math" xmlns:v="urn:schemas-microsoft-com:vml" xmlns:wp14="http://schemas.microsoft.com/office/word/2010/wordprocessingDrawing" xmlns:wp="http://schemas.openxmlformats.org/drawingml/2006/wordprocessingDrawing" xmlns:w10="urn:schemas-microsoft-com:office:word" xmlns:w="http://schemas.openxmlformats.org/wordprocessingml/2006/main" xmlns:w14="http://schemas.microsoft.com/office/word/2010/wordml" xmlns:w15="http://schemas.microsoft.com/office/word/2012/wordml" xmlns:wpg="http://schemas.microsoft.com/office/word/2010/wordprocessingGroup" xmlns:wpi="http://schemas.microsoft.com/office/word/2010/wordprocessingInk" xmlns:wne="http://schemas.microsoft.com/office/word/2006/wordml" xmlns:wps="http://schemas.microsoft.com/office/word/2010/wordprocessingShape" mc:Ignorable="w14 w15 wp14">
+<w:document xmlns:wpc="http://schemas.microsoft.com/office/word/2010/wordprocessingCanvas" xmlns:cx="http://schemas.microsoft.com/office/drawing/2014/chartex" xmlns:cx1="http://schemas.microsoft.com/office/drawing/2015/9/8/chartex" xmlns:cx2="http://schemas.microsoft.com/office/drawing/2015/10/21/chartex" xmlns:cx3="http://schemas.microsoft.com/office/drawing/2016/5/9/chartex" xmlns:cx4="http://schemas.microsoft.com/office/drawing/2016/5/10/chartex" xmlns:cx5="http://schemas.microsoft.com/office/drawing/2016/5/11/chartex" xmlns:cx6="http://schemas.microsoft.com/office/drawing/2016/5/12/chartex" xmlns:cx7="http://schemas.microsoft.com/office/drawing/2016/5/13/chartex" xmlns:cx8="http://schemas.microsoft.com/office/drawing/2016/5/14/chartex" xmlns:mc="http://schemas.openxmlformats.org/markup-compatibility/2006" xmlns:aink="http://schemas.microsoft.com/office/drawing/2016/ink" xmlns:am3d="http://schemas.microsoft.com/office/drawing/2017/model3d" xmlns:o="urn:schemas-microsoft-com:office:office" xmlns:r="http://schemas.openxmlformats.org/officeDocument/2006/relationships" xmlns:m="http://schemas.openxmlformats.org/officeDocument/2006/math" xmlns:v="urn:schemas-microsoft-com:vml" xmlns:wp14="http://schemas.microsoft.com/office/word/2010/wordprocessingDrawing" xmlns:wp="http://schemas.openxmlformats.org/drawingml/2006/wordprocessingDrawing" xmlns:w10="urn:schemas-microsoft-com:office:word" xmlns:w="http://schemas.openxmlformats.org/wordprocessingml/2006/main" xmlns:w14="http://schemas.microsoft.com/office/word/2010/wordml" xmlns:w15="http://schemas.microsoft.com/office/word/2012/wordml" xmlns:w16cid="http://schemas.microsoft.com/office/word/2016/wordml/cid" xmlns:w16se="http://schemas.microsoft.com/office/word/2015/wordml/symex" xmlns:wpg="http://schemas.microsoft.com/office/word/2010/wordprocessingGroup" xmlns:wpi="http://schemas.microsoft.com/office/word/2010/wordprocessingInk" xmlns:wne="http://schemas.microsoft.com/office/word/2006/wordml" xmlns:wps="http://schemas.microsoft.com/office/word/2010/wordprocessingShape" mc:Ignorable="w14 w15 w16se w16cid wp14">
   <w:body>
     <w:sdt>
       <w:sdtPr>
@@ -266,7 +266,7 @@
                   </wp:anchor>
                 </w:drawing>
               </mc:Choice>
-              <mc:Fallback xmlns:w16se="http://schemas.microsoft.com/office/word/2015/wordml/symex" xmlns:w16cid="http://schemas.microsoft.com/office/word/2016/wordml/cid" xmlns:am3d="http://schemas.microsoft.com/office/drawing/2017/model3d" xmlns:aink="http://schemas.microsoft.com/office/drawing/2016/ink" xmlns:cx8="http://schemas.microsoft.com/office/drawing/2016/5/14/chartex" xmlns:cx7="http://schemas.microsoft.com/office/drawing/2016/5/13/chartex" xmlns:cx6="http://schemas.microsoft.com/office/drawing/2016/5/12/chartex" xmlns:cx5="http://schemas.microsoft.com/office/drawing/2016/5/11/chartex" xmlns:cx4="http://schemas.microsoft.com/office/drawing/2016/5/10/chartex" xmlns:cx3="http://schemas.microsoft.com/office/drawing/2016/5/9/chartex" xmlns:cx2="http://schemas.microsoft.com/office/drawing/2015/10/21/chartex" xmlns:cx1="http://schemas.microsoft.com/office/drawing/2015/9/8/chartex" xmlns:cx="http://schemas.microsoft.com/office/drawing/2014/chartex">
+              <mc:Fallback>
                 <w:pict>
                   <v:group w14:anchorId="25C0AB80" id="Group 149" o:spid="_x0000_s1026" style="position:absolute;margin-left:0;margin-top:0;width:8in;height:95.7pt;z-index:251662336;mso-width-percent:941;mso-height-percent:121;mso-top-percent:23;mso-position-horizontal:center;mso-position-horizontal-relative:page;mso-position-vertical-relative:page;mso-width-percent:941;mso-height-percent:121;mso-top-percent:23" coordorigin="" coordsize="73152,12161" o:gfxdata="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">
                     <v:shape id="Rectangle 51" o:spid="_x0000_s1027" style="position:absolute;width:73152;height:11303;visibility:visible;mso-wrap-style:square;v-text-anchor:middle" coordsize="7312660,1129665" o:gfxdata="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" path="m,l7312660,r,1129665l3619500,733425,,1091565,,xe" fillcolor="#4472c4 [3204]" stroked="f" strokeweight="1pt">
@@ -461,7 +461,7 @@
                   </wp:anchor>
                 </w:drawing>
               </mc:Choice>
-              <mc:Fallback xmlns:w16se="http://schemas.microsoft.com/office/word/2015/wordml/symex" xmlns:w16cid="http://schemas.microsoft.com/office/word/2016/wordml/cid" xmlns:am3d="http://schemas.microsoft.com/office/drawing/2017/model3d" xmlns:aink="http://schemas.microsoft.com/office/drawing/2016/ink" xmlns:cx8="http://schemas.microsoft.com/office/drawing/2016/5/14/chartex" xmlns:cx7="http://schemas.microsoft.com/office/drawing/2016/5/13/chartex" xmlns:cx6="http://schemas.microsoft.com/office/drawing/2016/5/12/chartex" xmlns:cx5="http://schemas.microsoft.com/office/drawing/2016/5/11/chartex" xmlns:cx4="http://schemas.microsoft.com/office/drawing/2016/5/10/chartex" xmlns:cx3="http://schemas.microsoft.com/office/drawing/2016/5/9/chartex" xmlns:cx2="http://schemas.microsoft.com/office/drawing/2015/10/21/chartex" xmlns:cx1="http://schemas.microsoft.com/office/drawing/2015/9/8/chartex" xmlns:cx="http://schemas.microsoft.com/office/drawing/2014/chartex">
+              <mc:Fallback>
                 <w:pict>
                   <v:shapetype w14:anchorId="6020B90F" id="_x0000_t202" coordsize="21600,21600" o:spt="202" path="m,l,21600r21600,l21600,xe">
                     <v:stroke joinstyle="miter"/>
@@ -743,7 +743,7 @@
                   </wp:anchor>
                 </w:drawing>
               </mc:Choice>
-              <mc:Fallback xmlns:w16se="http://schemas.microsoft.com/office/word/2015/wordml/symex" xmlns:w16cid="http://schemas.microsoft.com/office/word/2016/wordml/cid" xmlns:am3d="http://schemas.microsoft.com/office/drawing/2017/model3d" xmlns:aink="http://schemas.microsoft.com/office/drawing/2016/ink" xmlns:cx8="http://schemas.microsoft.com/office/drawing/2016/5/14/chartex" xmlns:cx7="http://schemas.microsoft.com/office/drawing/2016/5/13/chartex" xmlns:cx6="http://schemas.microsoft.com/office/drawing/2016/5/12/chartex" xmlns:cx5="http://schemas.microsoft.com/office/drawing/2016/5/11/chartex" xmlns:cx4="http://schemas.microsoft.com/office/drawing/2016/5/10/chartex" xmlns:cx3="http://schemas.microsoft.com/office/drawing/2016/5/9/chartex" xmlns:cx2="http://schemas.microsoft.com/office/drawing/2015/10/21/chartex" xmlns:cx1="http://schemas.microsoft.com/office/drawing/2015/9/8/chartex" xmlns:cx="http://schemas.microsoft.com/office/drawing/2014/chartex">
+              <mc:Fallback>
                 <w:pict>
                   <v:shape w14:anchorId="4637A344" id="Text Box 154" o:spid="_x0000_s1027" type="#_x0000_t202" style="position:absolute;margin-left:0;margin-top:0;width:8in;height:286.5pt;z-index:251659264;visibility:visible;mso-wrap-style:square;mso-width-percent:941;mso-height-percent:363;mso-top-percent:300;mso-wrap-distance-left:9pt;mso-wrap-distance-top:0;mso-wrap-distance-right:9pt;mso-wrap-distance-bottom:0;mso-position-horizontal:center;mso-position-horizontal-relative:page;mso-position-vertical-relative:page;mso-width-percent:941;mso-height-percent:363;mso-top-percent:300;mso-width-relative:page;mso-height-relative:page;v-text-anchor:bottom" o:gfxdata="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" filled="f" stroked="f" strokeweight=".5pt">
                     <v:textbox inset="126pt,0,54pt,0">
@@ -975,7 +975,7 @@
                   </wp:anchor>
                 </w:drawing>
               </mc:Choice>
-              <mc:Fallback xmlns:w16se="http://schemas.microsoft.com/office/word/2015/wordml/symex" xmlns:w16cid="http://schemas.microsoft.com/office/word/2016/wordml/cid" xmlns:am3d="http://schemas.microsoft.com/office/drawing/2017/model3d" xmlns:aink="http://schemas.microsoft.com/office/drawing/2016/ink" xmlns:cx8="http://schemas.microsoft.com/office/drawing/2016/5/14/chartex" xmlns:cx7="http://schemas.microsoft.com/office/drawing/2016/5/13/chartex" xmlns:cx6="http://schemas.microsoft.com/office/drawing/2016/5/12/chartex" xmlns:cx5="http://schemas.microsoft.com/office/drawing/2016/5/11/chartex" xmlns:cx4="http://schemas.microsoft.com/office/drawing/2016/5/10/chartex" xmlns:cx3="http://schemas.microsoft.com/office/drawing/2016/5/9/chartex" xmlns:cx2="http://schemas.microsoft.com/office/drawing/2015/10/21/chartex" xmlns:cx1="http://schemas.microsoft.com/office/drawing/2015/9/8/chartex" xmlns:cx="http://schemas.microsoft.com/office/drawing/2014/chartex">
+              <mc:Fallback>
                 <w:pict>
                   <v:shape w14:anchorId="57763435" id="Text Box 153" o:spid="_x0000_s1028" type="#_x0000_t202" style="position:absolute;margin-left:17.55pt;margin-top:692.85pt;width:8in;height:79.5pt;z-index:251661312;visibility:visible;mso-wrap-style:square;mso-width-percent:941;mso-height-percent:100;mso-wrap-distance-left:9pt;mso-wrap-distance-top:0;mso-wrap-distance-right:9pt;mso-wrap-distance-bottom:0;mso-position-horizontal:absolute;mso-position-horizontal-relative:page;mso-position-vertical:absolute;mso-position-vertical-relative:page;mso-width-percent:941;mso-height-percent:100;mso-width-relative:page;mso-height-relative:page;v-text-anchor:top" o:gfxdata="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" filled="f" stroked="f" strokeweight=".5pt">
                     <v:textbox style="mso-fit-shape-to-text:t" inset="126pt,0,54pt,0">
@@ -1102,7 +1102,7 @@
           <w:r>
             <w:fldChar w:fldCharType="separate"/>
           </w:r>
-          <w:hyperlink w:anchor="_Toc526761219" w:history="1">
+          <w:hyperlink w:anchor="_Toc527115706" w:history="1">
             <w:r>
               <w:rPr>
                 <w:rStyle w:val="Hyperlink"/>
@@ -1129,7 +1129,7 @@
                 <w:noProof/>
                 <w:webHidden/>
               </w:rPr>
-              <w:instrText xml:space="preserve"> PAGEREF _Toc526761219 \h </w:instrText>
+              <w:instrText xml:space="preserve"> PAGEREF _Toc527115706 \h </w:instrText>
             </w:r>
             <w:r>
               <w:rPr>
@@ -1172,7 +1172,7 @@
               <w:lang w:eastAsia="en-IE"/>
             </w:rPr>
           </w:pPr>
-          <w:hyperlink w:anchor="_Toc526761220" w:history="1">
+          <w:hyperlink w:anchor="_Toc527115707" w:history="1">
             <w:r>
               <w:rPr>
                 <w:rStyle w:val="Hyperlink"/>
@@ -1199,7 +1199,7 @@
                 <w:noProof/>
                 <w:webHidden/>
               </w:rPr>
-              <w:instrText xml:space="preserve"> PAGEREF _Toc526761220 \h </w:instrText>
+              <w:instrText xml:space="preserve"> PAGEREF _Toc527115707 \h </w:instrText>
             </w:r>
             <w:r>
               <w:rPr>
@@ -1242,7 +1242,7 @@
               <w:lang w:eastAsia="en-IE"/>
             </w:rPr>
           </w:pPr>
-          <w:hyperlink w:anchor="_Toc526761221" w:history="1">
+          <w:hyperlink w:anchor="_Toc527115708" w:history="1">
             <w:r>
               <w:rPr>
                 <w:rStyle w:val="Hyperlink"/>
@@ -1269,7 +1269,7 @@
                 <w:noProof/>
                 <w:webHidden/>
               </w:rPr>
-              <w:instrText xml:space="preserve"> PAGEREF _Toc526761221 \h </w:instrText>
+              <w:instrText xml:space="preserve"> PAGEREF _Toc527115708 \h </w:instrText>
             </w:r>
             <w:r>
               <w:rPr>
@@ -1307,10 +1307,12 @@
               <w:tab w:val="right" w:leader="dot" w:pos="9016"/>
             </w:tabs>
             <w:rPr>
+              <w:rFonts w:eastAsiaTheme="minorEastAsia"/>
               <w:noProof/>
+              <w:lang w:eastAsia="en-IE"/>
             </w:rPr>
           </w:pPr>
-          <w:hyperlink w:anchor="_Toc526761222" w:history="1">
+          <w:hyperlink w:anchor="_Toc527115709" w:history="1">
             <w:r>
               <w:rPr>
                 <w:rStyle w:val="Hyperlink"/>
@@ -1337,7 +1339,7 @@
                 <w:noProof/>
                 <w:webHidden/>
               </w:rPr>
-              <w:instrText xml:space="preserve"> PAGEREF _Toc526761222 \h </w:instrText>
+              <w:instrText xml:space="preserve"> PAGEREF _Toc527115709 \h </w:instrText>
             </w:r>
             <w:r>
               <w:rPr>
@@ -1375,10 +1377,12 @@
               <w:tab w:val="right" w:leader="dot" w:pos="9016"/>
             </w:tabs>
             <w:rPr>
+              <w:rFonts w:eastAsiaTheme="minorEastAsia"/>
               <w:noProof/>
+              <w:lang w:eastAsia="en-IE"/>
             </w:rPr>
           </w:pPr>
-          <w:hyperlink w:anchor="_Toc526761223" w:history="1">
+          <w:hyperlink w:anchor="_Toc527115710" w:history="1">
             <w:r>
               <w:rPr>
                 <w:rStyle w:val="Hyperlink"/>
@@ -1405,7 +1409,7 @@
                 <w:noProof/>
                 <w:webHidden/>
               </w:rPr>
-              <w:instrText xml:space="preserve"> PAGEREF _Toc526761223 \h </w:instrText>
+              <w:instrText xml:space="preserve"> PAGEREF _Toc527115710 \h </w:instrText>
             </w:r>
             <w:r>
               <w:rPr>
@@ -1443,10 +1447,12 @@
               <w:tab w:val="right" w:leader="dot" w:pos="9016"/>
             </w:tabs>
             <w:rPr>
+              <w:rFonts w:eastAsiaTheme="minorEastAsia"/>
               <w:noProof/>
+              <w:lang w:eastAsia="en-IE"/>
             </w:rPr>
           </w:pPr>
-          <w:hyperlink w:anchor="_Toc526761224" w:history="1">
+          <w:hyperlink w:anchor="_Toc527115711" w:history="1">
             <w:r>
               <w:rPr>
                 <w:rStyle w:val="Hyperlink"/>
@@ -1473,7 +1479,7 @@
                 <w:noProof/>
                 <w:webHidden/>
               </w:rPr>
-              <w:instrText xml:space="preserve"> PAGEREF _Toc526761224 \h </w:instrText>
+              <w:instrText xml:space="preserve"> PAGEREF _Toc527115711 \h </w:instrText>
             </w:r>
             <w:r>
               <w:rPr>
@@ -1516,7 +1522,7 @@
               <w:lang w:eastAsia="en-IE"/>
             </w:rPr>
           </w:pPr>
-          <w:hyperlink w:anchor="_Toc526761225" w:history="1">
+          <w:hyperlink w:anchor="_Toc527115712" w:history="1">
             <w:r>
               <w:rPr>
                 <w:rStyle w:val="Hyperlink"/>
@@ -1543,7 +1549,7 @@
                 <w:noProof/>
                 <w:webHidden/>
               </w:rPr>
-              <w:instrText xml:space="preserve"> PAGEREF _Toc526761225 \h </w:instrText>
+              <w:instrText xml:space="preserve"> PAGEREF _Toc527115712 \h </w:instrText>
             </w:r>
             <w:r>
               <w:rPr>
@@ -1586,7 +1592,7 @@
               <w:lang w:eastAsia="en-IE"/>
             </w:rPr>
           </w:pPr>
-          <w:hyperlink w:anchor="_Toc526761226" w:history="1">
+          <w:hyperlink w:anchor="_Toc527115713" w:history="1">
             <w:r>
               <w:rPr>
                 <w:rStyle w:val="Hyperlink"/>
@@ -1613,7 +1619,7 @@
                 <w:noProof/>
                 <w:webHidden/>
               </w:rPr>
-              <w:instrText xml:space="preserve"> PAGEREF _Toc526761226 \h </w:instrText>
+              <w:instrText xml:space="preserve"> PAGEREF _Toc527115713 \h </w:instrText>
             </w:r>
             <w:r>
               <w:rPr>
@@ -1656,7 +1662,7 @@
               <w:lang w:eastAsia="en-IE"/>
             </w:rPr>
           </w:pPr>
-          <w:hyperlink w:anchor="_Toc526761227" w:history="1">
+          <w:hyperlink w:anchor="_Toc527115714" w:history="1">
             <w:r>
               <w:rPr>
                 <w:rStyle w:val="Hyperlink"/>
@@ -1683,7 +1689,7 @@
                 <w:noProof/>
                 <w:webHidden/>
               </w:rPr>
-              <w:instrText xml:space="preserve"> PAGEREF _Toc526761227 \h </w:instrText>
+              <w:instrText xml:space="preserve"> PAGEREF _Toc527115714 \h </w:instrText>
             </w:r>
             <w:r>
               <w:rPr>
@@ -1703,7 +1709,7 @@
                 <w:noProof/>
                 <w:webHidden/>
               </w:rPr>
-              <w:t>1</w:t>
+              <w:t>2</w:t>
             </w:r>
             <w:r>
               <w:rPr>
@@ -1730,6 +1736,7 @@
     <w:p>
       <w:pPr>
         <w:sectPr>
+          <w:headerReference w:type="default" r:id="rId10"/>
           <w:pgSz w:w="11906" w:h="16838"/>
           <w:pgMar w:top="1440" w:right="1440" w:bottom="1440" w:left="1440" w:header="708" w:footer="708" w:gutter="0"/>
           <w:pgNumType w:start="0"/>
@@ -1741,58 +1748,102 @@
       <w:r>
         <w:br w:type="page"/>
       </w:r>
-    </w:p>
-    <w:p>
-      <w:pPr>
-        <w:pStyle w:val="Heading1"/>
-      </w:pPr>
-      <w:bookmarkStart w:id="0" w:name="_Toc526761219"/>
-      <w:r>
-        <w:lastRenderedPageBreak/>
-        <w:t>Objectives</w:t>
-      </w:r>
+      <w:bookmarkStart w:id="0" w:name="_GoBack"/>
       <w:bookmarkEnd w:id="0"/>
     </w:p>
     <w:p>
-      <w:r>
-        <w:t>For the most part the application will be for the use of the Baltimore Police Department. The application will provide the police department with predictions of future crime</w:t>
+      <w:pPr>
+        <w:pStyle w:val="Heading1"/>
+      </w:pPr>
+      <w:bookmarkStart w:id="1" w:name="_Toc527115706"/>
+      <w:r>
+        <w:lastRenderedPageBreak/>
+        <w:t>Objectives</w:t>
+      </w:r>
+      <w:bookmarkEnd w:id="1"/>
+    </w:p>
+    <w:p>
+      <w:r>
+        <w:t>T</w:t>
+      </w:r>
+      <w:r>
+        <w:t>he application will be for the use of the Baltimore Police Department. The application will provide the police department with predictions of future crime</w:t>
       </w:r>
       <w:r>
         <w:t xml:space="preserve"> via a secure login</w:t>
       </w:r>
       <w:r>
-        <w:t xml:space="preserve">. These predictions will include where crime will happen, when it will happen, who will commit the crime and what they will most likely commit. </w:t>
-      </w:r>
-      <w:r>
-        <w:t>Secondarily we will provide a service to the Baltimore public allowing them to see via a heat map which areas that they should avoid due to high levels of crime. This service will also pr</w:t>
-      </w:r>
-      <w:r>
-        <w:t xml:space="preserve">ovide statistics on the crime and arrests </w:t>
-      </w:r>
-      <w:r>
-        <w:t xml:space="preserve">committed throughout Baltimore. </w:t>
-      </w:r>
-      <w:r>
-        <w:t>These statistics will be available to the public</w:t>
-      </w:r>
-      <w:r>
-        <w:t xml:space="preserve"> so that they can be kept up to date on the progress of the police departments fight against crime</w:t>
-      </w:r>
-      <w:r>
-        <w:t xml:space="preserve">, however any statistics that could be considered predictions of crime will only be available for </w:t>
-      </w:r>
-      <w:r>
-        <w:t>the police department for security reasons as mentioned further down in potential risks/issues.</w:t>
-      </w:r>
-      <w:bookmarkStart w:id="1" w:name="_GoBack"/>
-      <w:bookmarkEnd w:id="1"/>
+        <w:t xml:space="preserve">. These predictions will include </w:t>
+      </w:r>
+      <w:r>
+        <w:t xml:space="preserve">data such as, </w:t>
+      </w:r>
+      <w:r>
+        <w:t xml:space="preserve">where crime will happen, when it will happen, who will commit the crime and what </w:t>
+      </w:r>
+      <w:r>
+        <w:t>type of crime are they</w:t>
+      </w:r>
+      <w:r>
+        <w:t xml:space="preserve"> most likely</w:t>
+      </w:r>
+      <w:r>
+        <w:t xml:space="preserve"> to commit.</w:t>
+      </w:r>
+    </w:p>
+    <w:p>
+      <w:r>
+        <w:t>The application</w:t>
+      </w:r>
+      <w:r>
+        <w:t xml:space="preserve"> will</w:t>
+      </w:r>
+      <w:r>
+        <w:t xml:space="preserve"> also</w:t>
+      </w:r>
+      <w:r>
+        <w:t xml:space="preserve"> provide a service to the public allowing them to see</w:t>
+      </w:r>
+      <w:r>
+        <w:t xml:space="preserve"> </w:t>
+      </w:r>
+      <w:r>
+        <w:t>a heat map</w:t>
+      </w:r>
+      <w:r>
+        <w:t xml:space="preserve"> of</w:t>
+      </w:r>
+      <w:r>
+        <w:t xml:space="preserve"> which areas they should avoid du</w:t>
+      </w:r>
+      <w:r>
+        <w:t xml:space="preserve">e to high levels of crime. The application </w:t>
+      </w:r>
+      <w:r>
+        <w:t>will also pr</w:t>
+      </w:r>
+      <w:r>
+        <w:t>ovide statistics on</w:t>
+      </w:r>
+      <w:r>
+        <w:t xml:space="preserve"> </w:t>
+      </w:r>
+      <w:r>
+        <w:t xml:space="preserve">the </w:t>
+      </w:r>
+      <w:r>
+        <w:t xml:space="preserve">crime and arrests </w:t>
+      </w:r>
+      <w:r>
+        <w:t>committed throughout Baltimore, visible to the public.</w:t>
+      </w:r>
     </w:p>
     <w:p/>
     <w:p>
       <w:pPr>
         <w:pStyle w:val="Heading1"/>
       </w:pPr>
-      <w:bookmarkStart w:id="2" w:name="_Toc526761220"/>
+      <w:bookmarkStart w:id="2" w:name="_Toc527115707"/>
       <w:r>
         <w:t>Architecture</w:t>
       </w:r>
@@ -1800,7 +1851,31 @@
     </w:p>
     <w:p>
       <w:r>
-        <w:t>Text</w:t>
+        <w:t>The application will use Python 3.6 Flask for the backend side of things. The data will be stored in a SQLite database for development and in MySQL database for production.</w:t>
+      </w:r>
+    </w:p>
+    <w:p>
+      <w:r>
+        <w:t xml:space="preserve">The application will use </w:t>
+      </w:r>
+      <w:r>
+        <w:rPr>
+          <w:color w:val="FF0000"/>
+        </w:rPr>
+        <w:t>TODO</w:t>
+      </w:r>
+      <w:r>
+        <w:t xml:space="preserve"> for machine learning data processing and for making predictions.</w:t>
+      </w:r>
+    </w:p>
+    <w:p>
+      <w:r>
+        <w:t>The frontend of the application will be created using Jinja2 templating language in conjunction with HTML, CSS and JavaScript. The frontend will require some external libraries including jQuery and the Google Maps API library.</w:t>
+      </w:r>
+    </w:p>
+    <w:p>
+      <w:r>
+        <w:t>If given time, the frontend application may be created using Angular listening to the backend Flask RESTful API.</w:t>
       </w:r>
     </w:p>
     <w:p/>
@@ -1808,7 +1883,7 @@
       <w:pPr>
         <w:pStyle w:val="Heading1"/>
       </w:pPr>
-      <w:bookmarkStart w:id="3" w:name="_Toc526761221"/>
+      <w:bookmarkStart w:id="3" w:name="_Toc527115708"/>
       <w:r>
         <w:t>Functionality</w:t>
       </w:r>
@@ -1823,7 +1898,7 @@
       <w:pPr>
         <w:pStyle w:val="Heading2"/>
       </w:pPr>
-      <w:bookmarkStart w:id="4" w:name="_Toc526761222"/>
+      <w:bookmarkStart w:id="4" w:name="_Toc527115709"/>
       <w:r>
         <w:t>Functionality Description</w:t>
       </w:r>
@@ -1838,7 +1913,7 @@
       <w:pPr>
         <w:pStyle w:val="Heading2"/>
       </w:pPr>
-      <w:bookmarkStart w:id="5" w:name="_Toc526761223"/>
+      <w:bookmarkStart w:id="5" w:name="_Toc527115710"/>
       <w:r>
         <w:t>User Interface Description</w:t>
       </w:r>
@@ -1853,7 +1928,7 @@
       <w:pPr>
         <w:pStyle w:val="Heading2"/>
       </w:pPr>
-      <w:bookmarkStart w:id="6" w:name="_Toc526761224"/>
+      <w:bookmarkStart w:id="6" w:name="_Toc527115711"/>
       <w:r>
         <w:t>External Interfaces</w:t>
       </w:r>
@@ -1861,7 +1936,7 @@
     </w:p>
     <w:p>
       <w:r>
-        <w:t>Text</w:t>
+        <w:t>The application will make use of Google Maps API library to display a heatmap of Baltimore indicating the ‘hot zones’ of criminal activity.</w:t>
       </w:r>
     </w:p>
     <w:p/>
@@ -1869,7 +1944,7 @@
       <w:pPr>
         <w:pStyle w:val="Heading1"/>
       </w:pPr>
-      <w:bookmarkStart w:id="7" w:name="_Toc526761225"/>
+      <w:bookmarkStart w:id="7" w:name="_Toc527115712"/>
       <w:r>
         <w:t>Potential risks / issues</w:t>
       </w:r>
@@ -1885,7 +1960,7 @@
       <w:pPr>
         <w:pStyle w:val="Heading1"/>
       </w:pPr>
-      <w:bookmarkStart w:id="8" w:name="_Toc526761226"/>
+      <w:bookmarkStart w:id="8" w:name="_Toc527115713"/>
       <w:r>
         <w:t>Gantt chart / timeline</w:t>
       </w:r>
@@ -1901,231 +1976,17 @@
       <w:pPr>
         <w:pStyle w:val="Heading1"/>
       </w:pPr>
-      <w:bookmarkStart w:id="9" w:name="_Toc526761227"/>
-      <w:r>
+      <w:bookmarkStart w:id="9" w:name="_Toc527115714"/>
+      <w:r>
+        <w:lastRenderedPageBreak/>
         <w:t>Reference/research documents</w:t>
       </w:r>
       <w:bookmarkEnd w:id="9"/>
     </w:p>
-    <w:p>
-      <w:r>
-        <w:t xml:space="preserve">[1] </w:t>
-      </w:r>
-      <w:r>
-        <w:t xml:space="preserve">BPD Arrests | Open Baltimore | City of Baltimore's Open Data </w:t>
-      </w:r>
-      <w:proofErr w:type="spellStart"/>
-      <w:r>
-        <w:t>Catalog</w:t>
-      </w:r>
-      <w:proofErr w:type="spellEnd"/>
-      <w:r>
-        <w:t>. 2018. </w:t>
-      </w:r>
-      <w:r>
-        <w:rPr>
-          <w:i/>
-          <w:iCs/>
-        </w:rPr>
-        <w:t xml:space="preserve">BPD Arrests | Open Baltimore | City of Baltimore's Open Data </w:t>
-      </w:r>
-      <w:proofErr w:type="spellStart"/>
-      <w:r>
-        <w:rPr>
-          <w:i/>
-          <w:iCs/>
-        </w:rPr>
-        <w:t>Catalog</w:t>
-      </w:r>
-      <w:proofErr w:type="spellEnd"/>
-      <w:r>
-        <w:t>. [ONLINE] Available at: </w:t>
-      </w:r>
-      <w:hyperlink r:id="rId10" w:history="1">
-        <w:r>
-          <w:rPr>
-            <w:rStyle w:val="Hyperlink"/>
-          </w:rPr>
-          <w:t>https://data.baltimorecity.gov/Public-Safety/BPD-Arrests/3i3v-ibrt</w:t>
-        </w:r>
-      </w:hyperlink>
-      <w:r>
-        <w:t>. [Accessed 20 September 2018]</w:t>
-      </w:r>
-    </w:p>
-    <w:p>
-      <w:r>
-        <w:lastRenderedPageBreak/>
-        <w:t xml:space="preserve">[2] </w:t>
-      </w:r>
-      <w:proofErr w:type="spellStart"/>
-      <w:r>
-        <w:t>Socrata</w:t>
-      </w:r>
-      <w:proofErr w:type="spellEnd"/>
-      <w:r>
-        <w:t xml:space="preserve"> Developer Portal | </w:t>
-      </w:r>
-      <w:proofErr w:type="spellStart"/>
-      <w:r>
-        <w:t>Socrata</w:t>
-      </w:r>
-      <w:proofErr w:type="spellEnd"/>
-      <w:r>
-        <w:t>. 2018. </w:t>
-      </w:r>
-      <w:proofErr w:type="spellStart"/>
-      <w:r>
-        <w:rPr>
-          <w:i/>
-          <w:iCs/>
-        </w:rPr>
-        <w:t>Socrata</w:t>
-      </w:r>
-      <w:proofErr w:type="spellEnd"/>
-      <w:r>
-        <w:rPr>
-          <w:i/>
-          <w:iCs/>
-        </w:rPr>
-        <w:t xml:space="preserve"> Developer Portal | </w:t>
-      </w:r>
-      <w:proofErr w:type="spellStart"/>
-      <w:r>
-        <w:rPr>
-          <w:i/>
-          <w:iCs/>
-        </w:rPr>
-        <w:t>Socrata</w:t>
-      </w:r>
-      <w:proofErr w:type="spellEnd"/>
-      <w:r>
-        <w:t>. [ONLINE] Available at: </w:t>
-      </w:r>
-      <w:hyperlink r:id="rId11" w:history="1">
-        <w:r>
-          <w:rPr>
-            <w:rStyle w:val="Hyperlink"/>
-          </w:rPr>
-          <w:t>https://dev.socrata.com/foundry/data.baltimorecity.gov/icjs-e3jg</w:t>
-        </w:r>
-      </w:hyperlink>
-      <w:r>
-        <w:t>. [Accessed 20 September 2018]</w:t>
-      </w:r>
-    </w:p>
-    <w:p>
-      <w:r>
-        <w:t xml:space="preserve">[3] </w:t>
-      </w:r>
-      <w:r>
-        <w:t>GitHub. 2018. </w:t>
-      </w:r>
-      <w:r>
-        <w:rPr>
-          <w:i/>
-          <w:iCs/>
-        </w:rPr>
-        <w:t xml:space="preserve">GitHub - </w:t>
-      </w:r>
-      <w:proofErr w:type="spellStart"/>
-      <w:r>
-        <w:rPr>
-          <w:i/>
-          <w:iCs/>
-        </w:rPr>
-        <w:t>ZurakowskiJakub</w:t>
-      </w:r>
-      <w:proofErr w:type="spellEnd"/>
-      <w:r>
-        <w:rPr>
-          <w:i/>
-          <w:iCs/>
-        </w:rPr>
-        <w:t>/4Y_Data_Science_proj: IT Carlow 4th Year Data Science project</w:t>
-      </w:r>
-      <w:r>
-        <w:t>. [ONLINE] Available at: </w:t>
-      </w:r>
-      <w:hyperlink r:id="rId12" w:history="1">
-        <w:r>
-          <w:rPr>
-            <w:rStyle w:val="Hyperlink"/>
-          </w:rPr>
-          <w:t>https://github.com/ZurakowskiJakub/4Y_Data_Science_proj</w:t>
-        </w:r>
-      </w:hyperlink>
-      <w:r>
-        <w:t>. [Accessed 01 October 2018].</w:t>
-      </w:r>
-    </w:p>
-    <w:p>
-      <w:r>
-        <w:t xml:space="preserve">[4] </w:t>
-      </w:r>
-      <w:r>
-        <w:t>Trello. 2018. </w:t>
-      </w:r>
-      <w:r>
-        <w:rPr>
-          <w:i/>
-          <w:iCs/>
-        </w:rPr>
-        <w:t>4th Year Data Science</w:t>
-      </w:r>
-      <w:r>
-        <w:t>. [ONLINE] Available at: </w:t>
-      </w:r>
-      <w:hyperlink r:id="rId13" w:history="1">
-        <w:r>
-          <w:rPr>
-            <w:rStyle w:val="Hyperlink"/>
-          </w:rPr>
-          <w:t>https://trello.com/b/Gekp5hA8</w:t>
-        </w:r>
-      </w:hyperlink>
-      <w:r>
-        <w:t>. [Accessed 01 October 2018].</w:t>
-      </w:r>
-    </w:p>
-    <w:p>
-      <w:r>
-        <w:t>[</w:t>
-      </w:r>
-      <w:r>
-        <w:t>5</w:t>
-      </w:r>
-      <w:r>
-        <w:t xml:space="preserve">] </w:t>
-      </w:r>
-      <w:r>
-        <w:t>Python.org. 2018. </w:t>
-      </w:r>
-      <w:r>
-        <w:rPr>
-          <w:i/>
-          <w:iCs/>
-        </w:rPr>
-        <w:t>PEP 8 -- Style Guide for Python Code | Python.org</w:t>
-      </w:r>
-      <w:r>
-        <w:t>. [ONLINE] Available at: </w:t>
-      </w:r>
-      <w:hyperlink r:id="rId14" w:history="1">
-        <w:r>
-          <w:rPr>
-            <w:rStyle w:val="Hyperlink"/>
-          </w:rPr>
-          <w:t>https://www.python.org/dev/peps/pep-0008/</w:t>
-        </w:r>
-      </w:hyperlink>
-      <w:r>
-        <w:t>. [Accessed 20 September 2018]</w:t>
-      </w:r>
-    </w:p>
+    <w:p/>
     <w:sectPr>
-      <w:headerReference w:type="default" r:id="rId15"/>
-      <w:footerReference w:type="default" r:id="rId16"/>
+      <w:headerReference w:type="default" r:id="rId11"/>
+      <w:footerReference w:type="default" r:id="rId12"/>
       <w:pgSz w:w="11906" w:h="16838"/>
       <w:pgMar w:top="1440" w:right="1440" w:bottom="1440" w:left="1440" w:header="708" w:footer="708" w:gutter="0"/>
       <w:pgNumType w:start="1"/>
@@ -2137,7 +1998,7 @@
 </file>
 
 <file path=word/endnotes.xml><?xml version="1.0" encoding="utf-8"?>
-<w:endnotes xmlns:wpc="http://schemas.microsoft.com/office/word/2010/wordprocessingCanvas" xmlns:mc="http://schemas.openxmlformats.org/markup-compatibility/2006" xmlns:o="urn:schemas-microsoft-com:office:office" xmlns:r="http://schemas.openxmlformats.org/officeDocument/2006/relationships" xmlns:m="http://schemas.openxmlformats.org/officeDocument/2006/math" xmlns:v="urn:schemas-microsoft-com:vml" xmlns:wp14="http://schemas.microsoft.com/office/word/2010/wordprocessingDrawing" xmlns:wp="http://schemas.openxmlformats.org/drawingml/2006/wordprocessingDrawing" xmlns:w10="urn:schemas-microsoft-com:office:word" xmlns:w="http://schemas.openxmlformats.org/wordprocessingml/2006/main" xmlns:w14="http://schemas.microsoft.com/office/word/2010/wordml" xmlns:w15="http://schemas.microsoft.com/office/word/2012/wordml" xmlns:wpg="http://schemas.microsoft.com/office/word/2010/wordprocessingGroup" xmlns:wpi="http://schemas.microsoft.com/office/word/2010/wordprocessingInk" xmlns:wne="http://schemas.microsoft.com/office/word/2006/wordml" xmlns:wps="http://schemas.microsoft.com/office/word/2010/wordprocessingShape" mc:Ignorable="w14 w15 wp14">
+<w:endnotes xmlns:wpc="http://schemas.microsoft.com/office/word/2010/wordprocessingCanvas" xmlns:cx="http://schemas.microsoft.com/office/drawing/2014/chartex" xmlns:cx1="http://schemas.microsoft.com/office/drawing/2015/9/8/chartex" xmlns:cx2="http://schemas.microsoft.com/office/drawing/2015/10/21/chartex" xmlns:cx3="http://schemas.microsoft.com/office/drawing/2016/5/9/chartex" xmlns:cx4="http://schemas.microsoft.com/office/drawing/2016/5/10/chartex" xmlns:cx5="http://schemas.microsoft.com/office/drawing/2016/5/11/chartex" xmlns:cx6="http://schemas.microsoft.com/office/drawing/2016/5/12/chartex" xmlns:cx7="http://schemas.microsoft.com/office/drawing/2016/5/13/chartex" xmlns:cx8="http://schemas.microsoft.com/office/drawing/2016/5/14/chartex" xmlns:mc="http://schemas.openxmlformats.org/markup-compatibility/2006" xmlns:aink="http://schemas.microsoft.com/office/drawing/2016/ink" xmlns:am3d="http://schemas.microsoft.com/office/drawing/2017/model3d" xmlns:o="urn:schemas-microsoft-com:office:office" xmlns:r="http://schemas.openxmlformats.org/officeDocument/2006/relationships" xmlns:m="http://schemas.openxmlformats.org/officeDocument/2006/math" xmlns:v="urn:schemas-microsoft-com:vml" xmlns:wp14="http://schemas.microsoft.com/office/word/2010/wordprocessingDrawing" xmlns:wp="http://schemas.openxmlformats.org/drawingml/2006/wordprocessingDrawing" xmlns:w10="urn:schemas-microsoft-com:office:word" xmlns:w="http://schemas.openxmlformats.org/wordprocessingml/2006/main" xmlns:w14="http://schemas.microsoft.com/office/word/2010/wordml" xmlns:w15="http://schemas.microsoft.com/office/word/2012/wordml" xmlns:w16cid="http://schemas.microsoft.com/office/word/2016/wordml/cid" xmlns:w16se="http://schemas.microsoft.com/office/word/2015/wordml/symex" xmlns:wpg="http://schemas.microsoft.com/office/word/2010/wordprocessingGroup" xmlns:wpi="http://schemas.microsoft.com/office/word/2010/wordprocessingInk" xmlns:wne="http://schemas.microsoft.com/office/word/2006/wordml" xmlns:wps="http://schemas.microsoft.com/office/word/2010/wordprocessingShape" mc:Ignorable="w14 w15 w16se w16cid wp14">
   <w:endnote w:type="separator" w:id="-1">
     <w:p>
       <w:pPr>
@@ -2162,7 +2023,7 @@
 </file>
 
 <file path=word/footer1.xml><?xml version="1.0" encoding="utf-8"?>
-<w:ftr xmlns:wpc="http://schemas.microsoft.com/office/word/2010/wordprocessingCanvas" xmlns:mc="http://schemas.openxmlformats.org/markup-compatibility/2006" xmlns:o="urn:schemas-microsoft-com:office:office" xmlns:r="http://schemas.openxmlformats.org/officeDocument/2006/relationships" xmlns:m="http://schemas.openxmlformats.org/officeDocument/2006/math" xmlns:v="urn:schemas-microsoft-com:vml" xmlns:wp14="http://schemas.microsoft.com/office/word/2010/wordprocessingDrawing" xmlns:wp="http://schemas.openxmlformats.org/drawingml/2006/wordprocessingDrawing" xmlns:w10="urn:schemas-microsoft-com:office:word" xmlns:w="http://schemas.openxmlformats.org/wordprocessingml/2006/main" xmlns:w14="http://schemas.microsoft.com/office/word/2010/wordml" xmlns:w15="http://schemas.microsoft.com/office/word/2012/wordml" xmlns:wpg="http://schemas.microsoft.com/office/word/2010/wordprocessingGroup" xmlns:wpi="http://schemas.microsoft.com/office/word/2010/wordprocessingInk" xmlns:wne="http://schemas.microsoft.com/office/word/2006/wordml" xmlns:wps="http://schemas.microsoft.com/office/word/2010/wordprocessingShape" mc:Ignorable="w14 w15 wp14">
+<w:ftr xmlns:wpc="http://schemas.microsoft.com/office/word/2010/wordprocessingCanvas" xmlns:cx="http://schemas.microsoft.com/office/drawing/2014/chartex" xmlns:cx1="http://schemas.microsoft.com/office/drawing/2015/9/8/chartex" xmlns:cx2="http://schemas.microsoft.com/office/drawing/2015/10/21/chartex" xmlns:cx3="http://schemas.microsoft.com/office/drawing/2016/5/9/chartex" xmlns:cx4="http://schemas.microsoft.com/office/drawing/2016/5/10/chartex" xmlns:cx5="http://schemas.microsoft.com/office/drawing/2016/5/11/chartex" xmlns:cx6="http://schemas.microsoft.com/office/drawing/2016/5/12/chartex" xmlns:cx7="http://schemas.microsoft.com/office/drawing/2016/5/13/chartex" xmlns:cx8="http://schemas.microsoft.com/office/drawing/2016/5/14/chartex" xmlns:mc="http://schemas.openxmlformats.org/markup-compatibility/2006" xmlns:aink="http://schemas.microsoft.com/office/drawing/2016/ink" xmlns:am3d="http://schemas.microsoft.com/office/drawing/2017/model3d" xmlns:o="urn:schemas-microsoft-com:office:office" xmlns:r="http://schemas.openxmlformats.org/officeDocument/2006/relationships" xmlns:m="http://schemas.openxmlformats.org/officeDocument/2006/math" xmlns:v="urn:schemas-microsoft-com:vml" xmlns:wp14="http://schemas.microsoft.com/office/word/2010/wordprocessingDrawing" xmlns:wp="http://schemas.openxmlformats.org/drawingml/2006/wordprocessingDrawing" xmlns:w10="urn:schemas-microsoft-com:office:word" xmlns:w="http://schemas.openxmlformats.org/wordprocessingml/2006/main" xmlns:w14="http://schemas.microsoft.com/office/word/2010/wordml" xmlns:w15="http://schemas.microsoft.com/office/word/2012/wordml" xmlns:w16cid="http://schemas.microsoft.com/office/word/2016/wordml/cid" xmlns:w16se="http://schemas.microsoft.com/office/word/2015/wordml/symex" xmlns:wpg="http://schemas.microsoft.com/office/word/2010/wordprocessingGroup" xmlns:wpi="http://schemas.microsoft.com/office/word/2010/wordprocessingInk" xmlns:wne="http://schemas.microsoft.com/office/word/2006/wordml" xmlns:wps="http://schemas.microsoft.com/office/word/2010/wordprocessingShape" mc:Ignorable="w14 w15 w16se w16cid wp14">
   <w:sdt>
     <w:sdtPr>
       <w:id w:val="-260532019"/>
@@ -2229,7 +2090,7 @@
 </file>
 
 <file path=word/footnotes.xml><?xml version="1.0" encoding="utf-8"?>
-<w:footnotes xmlns:wpc="http://schemas.microsoft.com/office/word/2010/wordprocessingCanvas" xmlns:mc="http://schemas.openxmlformats.org/markup-compatibility/2006" xmlns:o="urn:schemas-microsoft-com:office:office" xmlns:r="http://schemas.openxmlformats.org/officeDocument/2006/relationships" xmlns:m="http://schemas.openxmlformats.org/officeDocument/2006/math" xmlns:v="urn:schemas-microsoft-com:vml" xmlns:wp14="http://schemas.microsoft.com/office/word/2010/wordprocessingDrawing" xmlns:wp="http://schemas.openxmlformats.org/drawingml/2006/wordprocessingDrawing" xmlns:w10="urn:schemas-microsoft-com:office:word" xmlns:w="http://schemas.openxmlformats.org/wordprocessingml/2006/main" xmlns:w14="http://schemas.microsoft.com/office/word/2010/wordml" xmlns:w15="http://schemas.microsoft.com/office/word/2012/wordml" xmlns:wpg="http://schemas.microsoft.com/office/word/2010/wordprocessingGroup" xmlns:wpi="http://schemas.microsoft.com/office/word/2010/wordprocessingInk" xmlns:wne="http://schemas.microsoft.com/office/word/2006/wordml" xmlns:wps="http://schemas.microsoft.com/office/word/2010/wordprocessingShape" mc:Ignorable="w14 w15 wp14">
+<w:footnotes xmlns:wpc="http://schemas.microsoft.com/office/word/2010/wordprocessingCanvas" xmlns:cx="http://schemas.microsoft.com/office/drawing/2014/chartex" xmlns:cx1="http://schemas.microsoft.com/office/drawing/2015/9/8/chartex" xmlns:cx2="http://schemas.microsoft.com/office/drawing/2015/10/21/chartex" xmlns:cx3="http://schemas.microsoft.com/office/drawing/2016/5/9/chartex" xmlns:cx4="http://schemas.microsoft.com/office/drawing/2016/5/10/chartex" xmlns:cx5="http://schemas.microsoft.com/office/drawing/2016/5/11/chartex" xmlns:cx6="http://schemas.microsoft.com/office/drawing/2016/5/12/chartex" xmlns:cx7="http://schemas.microsoft.com/office/drawing/2016/5/13/chartex" xmlns:cx8="http://schemas.microsoft.com/office/drawing/2016/5/14/chartex" xmlns:mc="http://schemas.openxmlformats.org/markup-compatibility/2006" xmlns:aink="http://schemas.microsoft.com/office/drawing/2016/ink" xmlns:am3d="http://schemas.microsoft.com/office/drawing/2017/model3d" xmlns:o="urn:schemas-microsoft-com:office:office" xmlns:r="http://schemas.openxmlformats.org/officeDocument/2006/relationships" xmlns:m="http://schemas.openxmlformats.org/officeDocument/2006/math" xmlns:v="urn:schemas-microsoft-com:vml" xmlns:wp14="http://schemas.microsoft.com/office/word/2010/wordprocessingDrawing" xmlns:wp="http://schemas.openxmlformats.org/drawingml/2006/wordprocessingDrawing" xmlns:w10="urn:schemas-microsoft-com:office:word" xmlns:w="http://schemas.openxmlformats.org/wordprocessingml/2006/main" xmlns:w14="http://schemas.microsoft.com/office/word/2010/wordml" xmlns:w15="http://schemas.microsoft.com/office/word/2012/wordml" xmlns:w16cid="http://schemas.microsoft.com/office/word/2016/wordml/cid" xmlns:w16se="http://schemas.microsoft.com/office/word/2015/wordml/symex" xmlns:wpg="http://schemas.microsoft.com/office/word/2010/wordprocessingGroup" xmlns:wpi="http://schemas.microsoft.com/office/word/2010/wordprocessingInk" xmlns:wne="http://schemas.microsoft.com/office/word/2006/wordml" xmlns:wps="http://schemas.microsoft.com/office/word/2010/wordprocessingShape" mc:Ignorable="w14 w15 w16se w16cid wp14">
   <w:footnote w:type="separator" w:id="-1">
     <w:p>
       <w:pPr>
@@ -2254,17 +2115,71 @@
 </file>
 
 <file path=word/header1.xml><?xml version="1.0" encoding="utf-8"?>
-<w:hdr xmlns:wpc="http://schemas.microsoft.com/office/word/2010/wordprocessingCanvas" xmlns:mc="http://schemas.openxmlformats.org/markup-compatibility/2006" xmlns:o="urn:schemas-microsoft-com:office:office" xmlns:r="http://schemas.openxmlformats.org/officeDocument/2006/relationships" xmlns:m="http://schemas.openxmlformats.org/officeDocument/2006/math" xmlns:v="urn:schemas-microsoft-com:vml" xmlns:wp14="http://schemas.microsoft.com/office/word/2010/wordprocessingDrawing" xmlns:wp="http://schemas.openxmlformats.org/drawingml/2006/wordprocessingDrawing" xmlns:w10="urn:schemas-microsoft-com:office:word" xmlns:w="http://schemas.openxmlformats.org/wordprocessingml/2006/main" xmlns:w14="http://schemas.microsoft.com/office/word/2010/wordml" xmlns:w15="http://schemas.microsoft.com/office/word/2012/wordml" xmlns:wpg="http://schemas.microsoft.com/office/word/2010/wordprocessingGroup" xmlns:wpi="http://schemas.microsoft.com/office/word/2010/wordprocessingInk" xmlns:wne="http://schemas.microsoft.com/office/word/2006/wordml" xmlns:wps="http://schemas.microsoft.com/office/word/2010/wordprocessingShape" mc:Ignorable="w14 w15 wp14">
+<w:hdr xmlns:wpc="http://schemas.microsoft.com/office/word/2010/wordprocessingCanvas" xmlns:cx="http://schemas.microsoft.com/office/drawing/2014/chartex" xmlns:cx1="http://schemas.microsoft.com/office/drawing/2015/9/8/chartex" xmlns:cx2="http://schemas.microsoft.com/office/drawing/2015/10/21/chartex" xmlns:cx3="http://schemas.microsoft.com/office/drawing/2016/5/9/chartex" xmlns:cx4="http://schemas.microsoft.com/office/drawing/2016/5/10/chartex" xmlns:cx5="http://schemas.microsoft.com/office/drawing/2016/5/11/chartex" xmlns:cx6="http://schemas.microsoft.com/office/drawing/2016/5/12/chartex" xmlns:cx7="http://schemas.microsoft.com/office/drawing/2016/5/13/chartex" xmlns:cx8="http://schemas.microsoft.com/office/drawing/2016/5/14/chartex" xmlns:mc="http://schemas.openxmlformats.org/markup-compatibility/2006" xmlns:aink="http://schemas.microsoft.com/office/drawing/2016/ink" xmlns:am3d="http://schemas.microsoft.com/office/drawing/2017/model3d" xmlns:o="urn:schemas-microsoft-com:office:office" xmlns:r="http://schemas.openxmlformats.org/officeDocument/2006/relationships" xmlns:m="http://schemas.openxmlformats.org/officeDocument/2006/math" xmlns:v="urn:schemas-microsoft-com:vml" xmlns:wp14="http://schemas.microsoft.com/office/word/2010/wordprocessingDrawing" xmlns:wp="http://schemas.openxmlformats.org/drawingml/2006/wordprocessingDrawing" xmlns:w10="urn:schemas-microsoft-com:office:word" xmlns:w="http://schemas.openxmlformats.org/wordprocessingml/2006/main" xmlns:w14="http://schemas.microsoft.com/office/word/2010/wordml" xmlns:w15="http://schemas.microsoft.com/office/word/2012/wordml" xmlns:w16cid="http://schemas.microsoft.com/office/word/2016/wordml/cid" xmlns:w16se="http://schemas.microsoft.com/office/word/2015/wordml/symex" xmlns:wpg="http://schemas.microsoft.com/office/word/2010/wordprocessingGroup" xmlns:wpi="http://schemas.microsoft.com/office/word/2010/wordprocessingInk" xmlns:wne="http://schemas.microsoft.com/office/word/2006/wordml" xmlns:wps="http://schemas.microsoft.com/office/word/2010/wordprocessingShape" mc:Ignorable="w14 w15 w16se w16cid wp14">
   <w:p>
     <w:pPr>
       <w:pStyle w:val="Header"/>
+      <w:jc w:val="center"/>
     </w:pPr>
+    <w:r>
+      <w:t>4</w:t>
+    </w:r>
+    <w:r>
+      <w:rPr>
+        <w:vertAlign w:val="superscript"/>
+      </w:rPr>
+      <w:t>th</w:t>
+    </w:r>
+    <w:r>
+      <w:t xml:space="preserve"> Year Data Science Functional Specification</w:t>
+    </w:r>
+  </w:p>
+  <w:p>
+    <w:pPr>
+      <w:pStyle w:val="Header"/>
+      <w:jc w:val="center"/>
+    </w:pPr>
+    <w:r>
+      <w:t>Investigating Baltimore Arrest Rates</w:t>
+    </w:r>
+  </w:p>
+</w:hdr>
+</file>
+
+<file path=word/header2.xml><?xml version="1.0" encoding="utf-8"?>
+<w:hdr xmlns:wpc="http://schemas.microsoft.com/office/word/2010/wordprocessingCanvas" xmlns:cx="http://schemas.microsoft.com/office/drawing/2014/chartex" xmlns:cx1="http://schemas.microsoft.com/office/drawing/2015/9/8/chartex" xmlns:cx2="http://schemas.microsoft.com/office/drawing/2015/10/21/chartex" xmlns:cx3="http://schemas.microsoft.com/office/drawing/2016/5/9/chartex" xmlns:cx4="http://schemas.microsoft.com/office/drawing/2016/5/10/chartex" xmlns:cx5="http://schemas.microsoft.com/office/drawing/2016/5/11/chartex" xmlns:cx6="http://schemas.microsoft.com/office/drawing/2016/5/12/chartex" xmlns:cx7="http://schemas.microsoft.com/office/drawing/2016/5/13/chartex" xmlns:cx8="http://schemas.microsoft.com/office/drawing/2016/5/14/chartex" xmlns:mc="http://schemas.openxmlformats.org/markup-compatibility/2006" xmlns:aink="http://schemas.microsoft.com/office/drawing/2016/ink" xmlns:am3d="http://schemas.microsoft.com/office/drawing/2017/model3d" xmlns:o="urn:schemas-microsoft-com:office:office" xmlns:r="http://schemas.openxmlformats.org/officeDocument/2006/relationships" xmlns:m="http://schemas.openxmlformats.org/officeDocument/2006/math" xmlns:v="urn:schemas-microsoft-com:vml" xmlns:wp14="http://schemas.microsoft.com/office/word/2010/wordprocessingDrawing" xmlns:wp="http://schemas.openxmlformats.org/drawingml/2006/wordprocessingDrawing" xmlns:w10="urn:schemas-microsoft-com:office:word" xmlns:w="http://schemas.openxmlformats.org/wordprocessingml/2006/main" xmlns:w14="http://schemas.microsoft.com/office/word/2010/wordml" xmlns:w15="http://schemas.microsoft.com/office/word/2012/wordml" xmlns:w16cid="http://schemas.microsoft.com/office/word/2016/wordml/cid" xmlns:w16se="http://schemas.microsoft.com/office/word/2015/wordml/symex" xmlns:wpg="http://schemas.microsoft.com/office/word/2010/wordprocessingGroup" xmlns:wpi="http://schemas.microsoft.com/office/word/2010/wordprocessingInk" xmlns:wne="http://schemas.microsoft.com/office/word/2006/wordml" xmlns:wps="http://schemas.microsoft.com/office/word/2010/wordprocessingShape" mc:Ignorable="w14 w15 w16se w16cid wp14">
+  <w:p>
+    <w:pPr>
+      <w:pStyle w:val="Header"/>
+      <w:jc w:val="center"/>
+    </w:pPr>
+    <w:r>
+      <w:t>4</w:t>
+    </w:r>
+    <w:r>
+      <w:rPr>
+        <w:vertAlign w:val="superscript"/>
+      </w:rPr>
+      <w:t>th</w:t>
+    </w:r>
+    <w:r>
+      <w:t xml:space="preserve"> Year Data Science Functional Specification</w:t>
+    </w:r>
+  </w:p>
+  <w:p>
+    <w:pPr>
+      <w:pStyle w:val="Header"/>
+      <w:jc w:val="center"/>
+    </w:pPr>
+    <w:r>
+      <w:t>Investigating Baltimore Arrest Rates</w:t>
+    </w:r>
   </w:p>
 </w:hdr>
 </file>
 
 <file path=word/numbering.xml><?xml version="1.0" encoding="utf-8"?>
-<w:numbering xmlns:wpc="http://schemas.microsoft.com/office/word/2010/wordprocessingCanvas" xmlns:mc="http://schemas.openxmlformats.org/markup-compatibility/2006" xmlns:o="urn:schemas-microsoft-com:office:office" xmlns:r="http://schemas.openxmlformats.org/officeDocument/2006/relationships" xmlns:m="http://schemas.openxmlformats.org/officeDocument/2006/math" xmlns:v="urn:schemas-microsoft-com:vml" xmlns:wp14="http://schemas.microsoft.com/office/word/2010/wordprocessingDrawing" xmlns:wp="http://schemas.openxmlformats.org/drawingml/2006/wordprocessingDrawing" xmlns:w10="urn:schemas-microsoft-com:office:word" xmlns:w="http://schemas.openxmlformats.org/wordprocessingml/2006/main" xmlns:w14="http://schemas.microsoft.com/office/word/2010/wordml" xmlns:w15="http://schemas.microsoft.com/office/word/2012/wordml" xmlns:wpg="http://schemas.microsoft.com/office/word/2010/wordprocessingGroup" xmlns:wpi="http://schemas.microsoft.com/office/word/2010/wordprocessingInk" xmlns:wne="http://schemas.microsoft.com/office/word/2006/wordml" xmlns:wps="http://schemas.microsoft.com/office/word/2010/wordprocessingShape" mc:Ignorable="w14 w15 wp14">
+<w:numbering xmlns:wpc="http://schemas.microsoft.com/office/word/2010/wordprocessingCanvas" xmlns:cx="http://schemas.microsoft.com/office/drawing/2014/chartex" xmlns:cx1="http://schemas.microsoft.com/office/drawing/2015/9/8/chartex" xmlns:cx2="http://schemas.microsoft.com/office/drawing/2015/10/21/chartex" xmlns:cx3="http://schemas.microsoft.com/office/drawing/2016/5/9/chartex" xmlns:cx4="http://schemas.microsoft.com/office/drawing/2016/5/10/chartex" xmlns:cx5="http://schemas.microsoft.com/office/drawing/2016/5/11/chartex" xmlns:cx6="http://schemas.microsoft.com/office/drawing/2016/5/12/chartex" xmlns:cx7="http://schemas.microsoft.com/office/drawing/2016/5/13/chartex" xmlns:cx8="http://schemas.microsoft.com/office/drawing/2016/5/14/chartex" xmlns:mc="http://schemas.openxmlformats.org/markup-compatibility/2006" xmlns:aink="http://schemas.microsoft.com/office/drawing/2016/ink" xmlns:am3d="http://schemas.microsoft.com/office/drawing/2017/model3d" xmlns:o="urn:schemas-microsoft-com:office:office" xmlns:r="http://schemas.openxmlformats.org/officeDocument/2006/relationships" xmlns:m="http://schemas.openxmlformats.org/officeDocument/2006/math" xmlns:v="urn:schemas-microsoft-com:vml" xmlns:wp14="http://schemas.microsoft.com/office/word/2010/wordprocessingDrawing" xmlns:wp="http://schemas.openxmlformats.org/drawingml/2006/wordprocessingDrawing" xmlns:w10="urn:schemas-microsoft-com:office:word" xmlns:w="http://schemas.openxmlformats.org/wordprocessingml/2006/main" xmlns:w14="http://schemas.microsoft.com/office/word/2010/wordml" xmlns:w15="http://schemas.microsoft.com/office/word/2012/wordml" xmlns:w16cid="http://schemas.microsoft.com/office/word/2016/wordml/cid" xmlns:w16se="http://schemas.microsoft.com/office/word/2015/wordml/symex" xmlns:wpg="http://schemas.microsoft.com/office/word/2010/wordprocessingGroup" xmlns:wpi="http://schemas.microsoft.com/office/word/2010/wordprocessingInk" xmlns:wne="http://schemas.microsoft.com/office/word/2006/wordml" xmlns:wps="http://schemas.microsoft.com/office/word/2010/wordprocessingShape" mc:Ignorable="w14 w15 w16se w16cid wp14">
   <w:abstractNum w:abstractNumId="0" w15:restartNumberingAfterBreak="0">
     <w:nsid w:val="050F463D"/>
     <w:multiLevelType w:val="hybridMultilevel"/>
@@ -2732,7 +2647,7 @@
 </file>
 
 <file path=word/styles.xml><?xml version="1.0" encoding="utf-8"?>
-<w:styles xmlns:mc="http://schemas.openxmlformats.org/markup-compatibility/2006" xmlns:r="http://schemas.openxmlformats.org/officeDocument/2006/relationships" xmlns:w="http://schemas.openxmlformats.org/wordprocessingml/2006/main" xmlns:w14="http://schemas.microsoft.com/office/word/2010/wordml" xmlns:w15="http://schemas.microsoft.com/office/word/2012/wordml" mc:Ignorable="w14 w15">
+<w:styles xmlns:mc="http://schemas.openxmlformats.org/markup-compatibility/2006" xmlns:r="http://schemas.openxmlformats.org/officeDocument/2006/relationships" xmlns:w="http://schemas.openxmlformats.org/wordprocessingml/2006/main" xmlns:w14="http://schemas.microsoft.com/office/word/2010/wordml" xmlns:w15="http://schemas.microsoft.com/office/word/2012/wordml" xmlns:w16cid="http://schemas.microsoft.com/office/word/2016/wordml/cid" xmlns:w16se="http://schemas.microsoft.com/office/word/2015/wordml/symex" mc:Ignorable="w14 w15 w16se w16cid">
   <w:docDefaults>
     <w:rPrDefault>
       <w:rPr>
@@ -2748,7 +2663,7 @@
       </w:pPr>
     </w:pPrDefault>
   </w:docDefaults>
-  <w:latentStyles w:defLockedState="0" w:defUIPriority="99" w:defSemiHidden="0" w:defUnhideWhenUsed="0" w:defQFormat="0" w:count="371">
+  <w:latentStyles w:defLockedState="0" w:defUIPriority="99" w:defSemiHidden="0" w:defUnhideWhenUsed="0" w:defQFormat="0" w:count="375">
     <w:lsdException w:name="Normal" w:uiPriority="0" w:qFormat="1"/>
     <w:lsdException w:name="heading 1" w:uiPriority="9" w:qFormat="1"/>
     <w:lsdException w:name="heading 2" w:semiHidden="1" w:uiPriority="9" w:unhideWhenUsed="1" w:qFormat="1"/>
@@ -2854,7 +2769,6 @@
     <w:lsdException w:name="HTML Sample" w:semiHidden="1" w:unhideWhenUsed="1"/>
     <w:lsdException w:name="HTML Typewriter" w:semiHidden="1" w:unhideWhenUsed="1"/>
     <w:lsdException w:name="HTML Variable" w:semiHidden="1" w:unhideWhenUsed="1"/>
-    <w:lsdException w:name="Normal Table" w:semiHidden="1" w:unhideWhenUsed="1"/>
     <w:lsdException w:name="annotation subject" w:semiHidden="1" w:unhideWhenUsed="1"/>
     <w:lsdException w:name="No List" w:semiHidden="1" w:unhideWhenUsed="1"/>
     <w:lsdException w:name="Outline List 1" w:semiHidden="1" w:unhideWhenUsed="1"/>
@@ -2898,10 +2812,8 @@
     <w:lsdException w:name="Table Elegant" w:semiHidden="1" w:unhideWhenUsed="1"/>
     <w:lsdException w:name="Table Professional" w:semiHidden="1" w:unhideWhenUsed="1"/>
     <w:lsdException w:name="Table Subtle 1" w:semiHidden="1" w:unhideWhenUsed="1"/>
-    <w:lsdException w:name="Table Subtle 2" w:semiHidden="1" w:unhideWhenUsed="1"/>
     <w:lsdException w:name="Table Web 1" w:semiHidden="1" w:unhideWhenUsed="1"/>
     <w:lsdException w:name="Table Web 2" w:semiHidden="1" w:unhideWhenUsed="1"/>
-    <w:lsdException w:name="Table Web 3" w:semiHidden="1" w:unhideWhenUsed="1"/>
     <w:lsdException w:name="Balloon Text" w:semiHidden="1" w:unhideWhenUsed="1"/>
     <w:lsdException w:name="Table Grid" w:uiPriority="39"/>
     <w:lsdException w:name="Table Theme" w:semiHidden="1" w:unhideWhenUsed="1"/>
@@ -3120,6 +3032,10 @@
     <w:lsdException w:name="List Table 5 Dark Accent 6" w:uiPriority="50"/>
     <w:lsdException w:name="List Table 6 Colorful Accent 6" w:uiPriority="51"/>
     <w:lsdException w:name="List Table 7 Colorful Accent 6" w:uiPriority="52"/>
+    <w:lsdException w:name="Mention" w:semiHidden="1" w:unhideWhenUsed="1"/>
+    <w:lsdException w:name="Smart Hyperlink" w:semiHidden="1" w:unhideWhenUsed="1"/>
+    <w:lsdException w:name="Hashtag" w:semiHidden="1" w:unhideWhenUsed="1"/>
+    <w:lsdException w:name="Unresolved Mention" w:semiHidden="1" w:unhideWhenUsed="1"/>
   </w:latentStyles>
   <w:style w:type="paragraph" w:default="1" w:styleId="Normal">
     <w:name w:val="Normal"/>
@@ -3383,8 +3299,8 @@
     <w:uiPriority w:val="99"/>
     <w:rsid w:val="008A318B"/>
   </w:style>
-  <w:style w:type="character" w:customStyle="1" w:styleId="UnresolvedMention">
-    <w:name w:val="Unresolved Mention"/>
+  <w:style w:type="character" w:customStyle="1" w:styleId="UnresolvedMention2">
+    <w:name w:val="Unresolved Mention2"/>
     <w:basedOn w:val="DefaultParagraphFont"/>
     <w:uiPriority w:val="99"/>
     <w:semiHidden/>
@@ -3724,7 +3640,7 @@
 </file>
 
 <file path=customXml/itemProps1.xml><?xml version="1.0" encoding="utf-8"?>
-<ds:datastoreItem xmlns:ds="http://schemas.openxmlformats.org/officeDocument/2006/customXml" ds:itemID="{2A017003-5009-4154-AACA-9D72019ECB35}">
+<ds:datastoreItem xmlns:ds="http://schemas.openxmlformats.org/officeDocument/2006/customXml" ds:itemID="{8CBABC39-65A9-4492-8396-516CC0DF38A7}">
   <ds:schemaRefs>
     <ds:schemaRef ds:uri="http://schemas.openxmlformats.org/officeDocument/2006/bibliography"/>
   </ds:schemaRefs>

</xml_diff>

<commit_message>
Team: Functional spec is done. Heatmap sample added.
</commit_message>
<xml_diff>
--- a/Functional specification/Functional Specification.docx
+++ b/Functional specification/Functional Specification.docx
@@ -1102,7 +1102,7 @@
           <w:r>
             <w:fldChar w:fldCharType="separate"/>
           </w:r>
-          <w:hyperlink w:anchor="_Toc527115706" w:history="1">
+          <w:hyperlink w:anchor="_Toc527484568" w:history="1">
             <w:r>
               <w:rPr>
                 <w:rStyle w:val="Hyperlink"/>
@@ -1129,7 +1129,7 @@
                 <w:noProof/>
                 <w:webHidden/>
               </w:rPr>
-              <w:instrText xml:space="preserve"> PAGEREF _Toc527115706 \h </w:instrText>
+              <w:instrText xml:space="preserve"> PAGEREF _Toc527484568 \h </w:instrText>
             </w:r>
             <w:r>
               <w:rPr>
@@ -1172,7 +1172,7 @@
               <w:lang w:eastAsia="en-IE"/>
             </w:rPr>
           </w:pPr>
-          <w:hyperlink w:anchor="_Toc527115707" w:history="1">
+          <w:hyperlink w:anchor="_Toc527484569" w:history="1">
             <w:r>
               <w:rPr>
                 <w:rStyle w:val="Hyperlink"/>
@@ -1199,7 +1199,7 @@
                 <w:noProof/>
                 <w:webHidden/>
               </w:rPr>
-              <w:instrText xml:space="preserve"> PAGEREF _Toc527115707 \h </w:instrText>
+              <w:instrText xml:space="preserve"> PAGEREF _Toc527484569 \h </w:instrText>
             </w:r>
             <w:r>
               <w:rPr>
@@ -1242,7 +1242,7 @@
               <w:lang w:eastAsia="en-IE"/>
             </w:rPr>
           </w:pPr>
-          <w:hyperlink w:anchor="_Toc527115708" w:history="1">
+          <w:hyperlink w:anchor="_Toc527484570" w:history="1">
             <w:r>
               <w:rPr>
                 <w:rStyle w:val="Hyperlink"/>
@@ -1269,7 +1269,7 @@
                 <w:noProof/>
                 <w:webHidden/>
               </w:rPr>
-              <w:instrText xml:space="preserve"> PAGEREF _Toc527115708 \h </w:instrText>
+              <w:instrText xml:space="preserve"> PAGEREF _Toc527484570 \h </w:instrText>
             </w:r>
             <w:r>
               <w:rPr>
@@ -1312,7 +1312,7 @@
               <w:lang w:eastAsia="en-IE"/>
             </w:rPr>
           </w:pPr>
-          <w:hyperlink w:anchor="_Toc527115709" w:history="1">
+          <w:hyperlink w:anchor="_Toc527484571" w:history="1">
             <w:r>
               <w:rPr>
                 <w:rStyle w:val="Hyperlink"/>
@@ -1339,7 +1339,7 @@
                 <w:noProof/>
                 <w:webHidden/>
               </w:rPr>
-              <w:instrText xml:space="preserve"> PAGEREF _Toc527115709 \h </w:instrText>
+              <w:instrText xml:space="preserve"> PAGEREF _Toc527484571 \h </w:instrText>
             </w:r>
             <w:r>
               <w:rPr>
@@ -1382,7 +1382,7 @@
               <w:lang w:eastAsia="en-IE"/>
             </w:rPr>
           </w:pPr>
-          <w:hyperlink w:anchor="_Toc527115710" w:history="1">
+          <w:hyperlink w:anchor="_Toc527484572" w:history="1">
             <w:r>
               <w:rPr>
                 <w:rStyle w:val="Hyperlink"/>
@@ -1409,7 +1409,7 @@
                 <w:noProof/>
                 <w:webHidden/>
               </w:rPr>
-              <w:instrText xml:space="preserve"> PAGEREF _Toc527115710 \h </w:instrText>
+              <w:instrText xml:space="preserve"> PAGEREF _Toc527484572 \h </w:instrText>
             </w:r>
             <w:r>
               <w:rPr>
@@ -1429,7 +1429,7 @@
                 <w:noProof/>
                 <w:webHidden/>
               </w:rPr>
-              <w:t>1</w:t>
+              <w:t>2</w:t>
             </w:r>
             <w:r>
               <w:rPr>
@@ -1452,7 +1452,7 @@
               <w:lang w:eastAsia="en-IE"/>
             </w:rPr>
           </w:pPr>
-          <w:hyperlink w:anchor="_Toc527115711" w:history="1">
+          <w:hyperlink w:anchor="_Toc527484573" w:history="1">
             <w:r>
               <w:rPr>
                 <w:rStyle w:val="Hyperlink"/>
@@ -1479,7 +1479,7 @@
                 <w:noProof/>
                 <w:webHidden/>
               </w:rPr>
-              <w:instrText xml:space="preserve"> PAGEREF _Toc527115711 \h </w:instrText>
+              <w:instrText xml:space="preserve"> PAGEREF _Toc527484573 \h </w:instrText>
             </w:r>
             <w:r>
               <w:rPr>
@@ -1499,7 +1499,7 @@
                 <w:noProof/>
                 <w:webHidden/>
               </w:rPr>
-              <w:t>1</w:t>
+              <w:t>2</w:t>
             </w:r>
             <w:r>
               <w:rPr>
@@ -1522,7 +1522,7 @@
               <w:lang w:eastAsia="en-IE"/>
             </w:rPr>
           </w:pPr>
-          <w:hyperlink w:anchor="_Toc527115712" w:history="1">
+          <w:hyperlink w:anchor="_Toc527484574" w:history="1">
             <w:r>
               <w:rPr>
                 <w:rStyle w:val="Hyperlink"/>
@@ -1549,7 +1549,7 @@
                 <w:noProof/>
                 <w:webHidden/>
               </w:rPr>
-              <w:instrText xml:space="preserve"> PAGEREF _Toc527115712 \h </w:instrText>
+              <w:instrText xml:space="preserve"> PAGEREF _Toc527484574 \h </w:instrText>
             </w:r>
             <w:r>
               <w:rPr>
@@ -1569,7 +1569,7 @@
                 <w:noProof/>
                 <w:webHidden/>
               </w:rPr>
-              <w:t>1</w:t>
+              <w:t>2</w:t>
             </w:r>
             <w:r>
               <w:rPr>
@@ -1592,7 +1592,7 @@
               <w:lang w:eastAsia="en-IE"/>
             </w:rPr>
           </w:pPr>
-          <w:hyperlink w:anchor="_Toc527115713" w:history="1">
+          <w:hyperlink w:anchor="_Toc527484575" w:history="1">
             <w:r>
               <w:rPr>
                 <w:rStyle w:val="Hyperlink"/>
@@ -1619,7 +1619,7 @@
                 <w:noProof/>
                 <w:webHidden/>
               </w:rPr>
-              <w:instrText xml:space="preserve"> PAGEREF _Toc527115713 \h </w:instrText>
+              <w:instrText xml:space="preserve"> PAGEREF _Toc527484575 \h </w:instrText>
             </w:r>
             <w:r>
               <w:rPr>
@@ -1639,7 +1639,7 @@
                 <w:noProof/>
                 <w:webHidden/>
               </w:rPr>
-              <w:t>1</w:t>
+              <w:t>3</w:t>
             </w:r>
             <w:r>
               <w:rPr>
@@ -1662,7 +1662,7 @@
               <w:lang w:eastAsia="en-IE"/>
             </w:rPr>
           </w:pPr>
-          <w:hyperlink w:anchor="_Toc527115714" w:history="1">
+          <w:hyperlink w:anchor="_Toc527484576" w:history="1">
             <w:r>
               <w:rPr>
                 <w:rStyle w:val="Hyperlink"/>
@@ -1689,7 +1689,7 @@
                 <w:noProof/>
                 <w:webHidden/>
               </w:rPr>
-              <w:instrText xml:space="preserve"> PAGEREF _Toc527115714 \h </w:instrText>
+              <w:instrText xml:space="preserve"> PAGEREF _Toc527484576 \h </w:instrText>
             </w:r>
             <w:r>
               <w:rPr>
@@ -1709,7 +1709,7 @@
                 <w:noProof/>
                 <w:webHidden/>
               </w:rPr>
-              <w:t>2</w:t>
+              <w:t>3</w:t>
             </w:r>
             <w:r>
               <w:rPr>
@@ -1748,94 +1748,123 @@
       <w:r>
         <w:br w:type="page"/>
       </w:r>
-      <w:bookmarkStart w:id="0" w:name="_GoBack"/>
+    </w:p>
+    <w:p>
+      <w:pPr>
+        <w:pStyle w:val="Heading1"/>
+      </w:pPr>
+      <w:bookmarkStart w:id="0" w:name="_Toc527484568"/>
+      <w:r>
+        <w:lastRenderedPageBreak/>
+        <w:t>Objectives</w:t>
+      </w:r>
       <w:bookmarkEnd w:id="0"/>
     </w:p>
     <w:p>
+      <w:r>
+        <w:t xml:space="preserve">The application will be for the use of the Baltimore Police </w:t>
+      </w:r>
+      <w:r>
+        <w:t xml:space="preserve">Department </w:t>
+      </w:r>
+      <w:r>
+        <w:rPr>
+          <w:vertAlign w:val="superscript"/>
+        </w:rPr>
+        <w:t>[1]</w:t>
+      </w:r>
+      <w:r>
+        <w:t xml:space="preserve">. The application will </w:t>
+      </w:r>
+      <w:r>
+        <w:t>provide the police department with predictions of future crime via a secure login. These predictions will include data such as, where the crime will happen, when it will happen, who will commit the crime and what type of crime are they most likely to commit. The objective of this is to help police reduce crime. It is hoped that by analysing the predictions of crime the police will be able to make more informed decisions on where to send patrols at certain times. The predictions might also help the police in profiling the likely criminal offenders.</w:t>
+      </w:r>
+    </w:p>
+    <w:p>
+      <w:r>
+        <w:t>The application will also provide a service to the public allowing them to see a heat map of which areas they should avoid due to high levels of crime as well as provide statistics on the crime and arrests committed throughout Baltimore, visible to the public. The objective of the map is to improve public safety and to allow potential victims to avoid dangerous areas. The objective of the statistics is to show the arrest rates and other statistics to show the progress that the police department is making.</w:t>
+      </w:r>
+    </w:p>
+    <w:p/>
+    <w:p>
       <w:pPr>
         <w:pStyle w:val="Heading1"/>
       </w:pPr>
-      <w:bookmarkStart w:id="1" w:name="_Toc527115706"/>
-      <w:r>
-        <w:lastRenderedPageBreak/>
-        <w:t>Objectives</w:t>
+      <w:bookmarkStart w:id="1" w:name="_Toc527484569"/>
+      <w:r>
+        <w:t>Architecture</w:t>
       </w:r>
       <w:bookmarkEnd w:id="1"/>
     </w:p>
     <w:p>
       <w:r>
-        <w:t>T</w:t>
-      </w:r>
-      <w:r>
-        <w:t>he application will be for the use of the Baltimore Police Department. The application will provide the police department with predictions of future crime</w:t>
-      </w:r>
-      <w:r>
-        <w:t xml:space="preserve"> via a secure login</w:t>
-      </w:r>
-      <w:r>
-        <w:t xml:space="preserve">. These predictions will include </w:t>
-      </w:r>
-      <w:r>
-        <w:t xml:space="preserve">data such as, </w:t>
-      </w:r>
-      <w:r>
-        <w:t xml:space="preserve">where crime will happen, when it will happen, who will commit the crime and what </w:t>
-      </w:r>
-      <w:r>
-        <w:t>type of crime are they</w:t>
-      </w:r>
-      <w:r>
-        <w:t xml:space="preserve"> most likely</w:t>
-      </w:r>
-      <w:r>
-        <w:t xml:space="preserve"> to commit.</w:t>
+        <w:t xml:space="preserve">The application will use Python 3.6 Flask </w:t>
+      </w:r>
+      <w:r>
+        <w:rPr>
+          <w:vertAlign w:val="superscript"/>
+        </w:rPr>
+        <w:t>[2]</w:t>
+      </w:r>
+      <w:r>
+        <w:t xml:space="preserve"> for the backend side of things. The data will be stored in a JSON file for development and in </w:t>
+      </w:r>
+      <w:r>
+        <w:t xml:space="preserve">MySQL </w:t>
+      </w:r>
+      <w:r>
+        <w:rPr>
+          <w:vertAlign w:val="superscript"/>
+        </w:rPr>
+        <w:t>[</w:t>
+      </w:r>
+      <w:r>
+        <w:rPr>
+          <w:vertAlign w:val="superscript"/>
+        </w:rPr>
+        <w:t>3]</w:t>
+      </w:r>
+      <w:r>
+        <w:t xml:space="preserve"> database for production.</w:t>
       </w:r>
     </w:p>
     <w:p>
       <w:r>
-        <w:t>The application</w:t>
-      </w:r>
-      <w:r>
-        <w:t xml:space="preserve"> will</w:t>
-      </w:r>
-      <w:r>
-        <w:t xml:space="preserve"> also</w:t>
-      </w:r>
-      <w:r>
-        <w:t xml:space="preserve"> provide a service to the public allowing them to see</w:t>
-      </w:r>
-      <w:r>
-        <w:t xml:space="preserve"> </w:t>
-      </w:r>
-      <w:r>
-        <w:t>a heat map</w:t>
-      </w:r>
-      <w:r>
-        <w:t xml:space="preserve"> of</w:t>
-      </w:r>
-      <w:r>
-        <w:t xml:space="preserve"> which areas they should avoid du</w:t>
-      </w:r>
-      <w:r>
-        <w:t xml:space="preserve">e to high levels of crime. The application </w:t>
-      </w:r>
-      <w:r>
-        <w:t>will also pr</w:t>
-      </w:r>
-      <w:r>
-        <w:t>ovide statistics on</w:t>
-      </w:r>
-      <w:r>
-        <w:t xml:space="preserve"> </w:t>
-      </w:r>
-      <w:r>
-        <w:t xml:space="preserve">the </w:t>
-      </w:r>
-      <w:r>
-        <w:t xml:space="preserve">crime and arrests </w:t>
-      </w:r>
-      <w:r>
-        <w:t>committed throughout Baltimore, visible to the public.</w:t>
+        <w:t>The application will use yet not decided machine learning technique for data processing and making predictions.</w:t>
+      </w:r>
+    </w:p>
+    <w:p>
+      <w:r>
+        <w:t xml:space="preserve">The frontend of the application will be created using Jinja2 </w:t>
+      </w:r>
+      <w:r>
+        <w:rPr>
+          <w:vertAlign w:val="superscript"/>
+        </w:rPr>
+        <w:t>[</w:t>
+      </w:r>
+      <w:r>
+        <w:rPr>
+          <w:vertAlign w:val="superscript"/>
+        </w:rPr>
+        <w:t>4]</w:t>
+      </w:r>
+      <w:r>
+        <w:t xml:space="preserve"> templating</w:t>
+      </w:r>
+      <w:r>
+        <w:t xml:space="preserve"> language in conjunction with HTML, CSS and JavaScript. The frontend will require some external libraries including jQuery and the Google Maps API library. </w:t>
+      </w:r>
+      <w:r>
+        <w:rPr>
+          <w:vertAlign w:val="superscript"/>
+        </w:rPr>
+        <w:t>[5]</w:t>
+      </w:r>
+    </w:p>
+    <w:p>
+      <w:r>
+        <w:t>If given time, the frontend application may be created using Angular listening to the backend Flask RESTful API instead.</w:t>
       </w:r>
     </w:p>
     <w:p/>
@@ -1843,100 +1872,215 @@
       <w:pPr>
         <w:pStyle w:val="Heading1"/>
       </w:pPr>
-      <w:bookmarkStart w:id="2" w:name="_Toc527115707"/>
-      <w:r>
-        <w:t>Architecture</w:t>
+      <w:bookmarkStart w:id="2" w:name="_Toc527484570"/>
+      <w:r>
+        <w:t>Functionality</w:t>
       </w:r>
       <w:bookmarkEnd w:id="2"/>
     </w:p>
     <w:p>
-      <w:r>
-        <w:t>The application will use Python 3.6 Flask for the backend side of things. The data will be stored in a SQLite database for development and in MySQL database for production.</w:t>
-      </w:r>
+      <w:pPr>
+        <w:pStyle w:val="Heading2"/>
+      </w:pPr>
+      <w:bookmarkStart w:id="3" w:name="_Toc527484571"/>
+      <w:r>
+        <w:t>Functionality Description</w:t>
+      </w:r>
+      <w:bookmarkEnd w:id="3"/>
     </w:p>
     <w:p>
       <w:r>
-        <w:t xml:space="preserve">The application will use </w:t>
-      </w:r>
-      <w:r>
-        <w:rPr>
-          <w:color w:val="FF0000"/>
-        </w:rPr>
-        <w:t>TODO</w:t>
-      </w:r>
-      <w:r>
-        <w:t xml:space="preserve"> for machine learning data processing and for making predictions.</w:t>
+        <w:t>The overall functionality of the application is to perform analysis on Baltimore arrest data that is provided on their website. The first step is the downloading of the data and putting it into a Database, or JSON for local use. The data will then be read into a python program.</w:t>
       </w:r>
     </w:p>
     <w:p>
       <w:r>
-        <w:t>The frontend of the application will be created using Jinja2 templating language in conjunction with HTML, CSS and JavaScript. The frontend will require some external libraries including jQuery and the Google Maps API library.</w:t>
+        <w:t xml:space="preserve">This application will manipulate the data and perform various analysis using </w:t>
+      </w:r>
+      <w:r>
+        <w:t>TensorFlow</w:t>
+      </w:r>
+      <w:r>
+        <w:t xml:space="preserve"> </w:t>
+      </w:r>
+      <w:r>
+        <w:rPr>
+          <w:vertAlign w:val="superscript"/>
+        </w:rPr>
+        <w:t>[6]</w:t>
+      </w:r>
+      <w:r>
+        <w:t>. The results of these analysis’ will then be turned into graphs or visualised in other ways. The other methods of visualisation include displaying a heat map of arrests overlaying a map of Baltimore using the Google Maps API. The program will then proceed with applying machine learning techniques which will perform predictions of crime and arrests.</w:t>
       </w:r>
     </w:p>
     <w:p>
       <w:r>
-        <w:t>If given time, the frontend application may be created using Angular listening to the backend Flask RESTful API.</w:t>
+        <w:br w:type="page"/>
       </w:r>
     </w:p>
     <w:p/>
     <w:p>
-      <w:pPr>
-        <w:pStyle w:val="Heading1"/>
-      </w:pPr>
-      <w:bookmarkStart w:id="3" w:name="_Toc527115708"/>
-      <w:r>
-        <w:t>Functionality</w:t>
-      </w:r>
-      <w:bookmarkEnd w:id="3"/>
+      <w:r>
+        <w:t>There will be an authentication process for the police department which will allow the police department to see the predictions made. The details of the created users will be saved in an SQL database using SQL statements. When the user is logging in the details given will be compared to the details that are in the SQL database. Only certain parts of the application will be available without authentication. The application will need to focus on security, making sure no confidential informatio</w:t>
+      </w:r>
+      <w:r>
+        <w:t>n can be accessed from outside.</w:t>
+      </w:r>
     </w:p>
+    <w:p/>
     <w:p>
-      <w:r>
-        <w:t>Text</w:t>
-      </w:r>
-    </w:p>
-    <w:p>
       <w:pPr>
         <w:pStyle w:val="Heading2"/>
       </w:pPr>
-      <w:bookmarkStart w:id="4" w:name="_Toc527115709"/>
-      <w:r>
-        <w:t>Functionality Description</w:t>
+      <w:bookmarkStart w:id="4" w:name="_Toc527484572"/>
+      <w:r>
+        <w:t>User Interface Description</w:t>
       </w:r>
       <w:bookmarkEnd w:id="4"/>
     </w:p>
     <w:p>
       <w:r>
-        <w:t>Text</w:t>
+        <w:t xml:space="preserve">Upon arrival at the web application the user will see the Home page. This page will consist of a description of the project. At the top of the application, on every page, there will be a navigation-bar. This navigation-bar will contain links to home page, graphs page and the heatmap of Baltimore. At the very </w:t>
+      </w:r>
+      <w:r>
+        <w:t>right-hand</w:t>
+      </w:r>
+      <w:r>
+        <w:t xml:space="preserve"> side of the navigation-bar there will be a link to the login page. If the user is already logged in there will instead be a </w:t>
+      </w:r>
+      <w:r>
+        <w:t>drop-down</w:t>
+      </w:r>
+      <w:r>
+        <w:t xml:space="preserve"> menu titled with the </w:t>
+      </w:r>
+      <w:r>
+        <w:t>user’s</w:t>
+      </w:r>
+      <w:r>
+        <w:t xml:space="preserve"> username allowing the user to logout. A logged in user will also have a further link on the toolbar allowing them access to the Predictions page. Clicking this link brings the user to the Predictions page.</w:t>
       </w:r>
     </w:p>
     <w:p>
+      <w:r>
+        <w:t xml:space="preserve">The Heat Map link will bring the user to the heat map page which will contain the heat map of Baltimore using Google Maps </w:t>
+      </w:r>
+      <w:r>
+        <w:t>API</w:t>
+      </w:r>
+      <w:r>
+        <w:t>.</w:t>
+      </w:r>
+    </w:p>
+    <w:p/>
+    <w:p>
       <w:pPr>
         <w:pStyle w:val="Heading2"/>
       </w:pPr>
-      <w:bookmarkStart w:id="5" w:name="_Toc527115710"/>
-      <w:r>
-        <w:t>User Interface Description</w:t>
+      <w:bookmarkStart w:id="5" w:name="_Toc527484573"/>
+      <w:r>
+        <w:t>External Interfaces</w:t>
       </w:r>
       <w:bookmarkEnd w:id="5"/>
     </w:p>
     <w:p>
       <w:r>
-        <w:t>Text</w:t>
+        <w:t>The application will make use of Google Maps API library to display a heatmap of Baltimore indicating the ‘hot zones’ of criminal activity.</w:t>
       </w:r>
     </w:p>
+    <w:p/>
     <w:p>
       <w:pPr>
-        <w:pStyle w:val="Heading2"/>
-      </w:pPr>
-      <w:bookmarkStart w:id="6" w:name="_Toc527115711"/>
-      <w:r>
-        <w:t>External Interfaces</w:t>
+        <w:pStyle w:val="Heading1"/>
+      </w:pPr>
+      <w:bookmarkStart w:id="6" w:name="_Toc527484574"/>
+      <w:r>
+        <w:t>Potential risks / issues</w:t>
       </w:r>
       <w:bookmarkEnd w:id="6"/>
     </w:p>
     <w:p>
       <w:r>
-        <w:t>The application will make use of Google Maps API library to display a heatmap of Baltimore indicating the ‘hot zones’ of criminal activity.</w:t>
+        <w:t>The first potential risk which has already been solved was the potential use of criminals to use the application to organize their criminal activities to avoid the Police patrols. This was solved by adding in an authentication process to view the predictions and recommendation of patrols. This of course raised a second issue of hacking. If a criminal could gain access they could again use the application for criminal activities.</w:t>
+      </w:r>
+    </w:p>
+    <w:p>
+      <w:r>
+        <w:t xml:space="preserve">Another issue is the cleanliness of the data. There are some entries that have null values. This could cause some potential problems when manipulating and analysing the data. The main data column that is missing data is the arrests location, these locations however are present in </w:t>
+      </w:r>
+      <w:proofErr w:type="gramStart"/>
+      <w:r>
+        <w:t>the majority of</w:t>
+      </w:r>
+      <w:proofErr w:type="gramEnd"/>
+      <w:r>
+        <w:t xml:space="preserve"> the entries in the data set.</w:t>
+      </w:r>
+    </w:p>
+    <w:p>
+      <w:pPr>
+        <w:pStyle w:val="Heading1"/>
+      </w:pPr>
+      <w:bookmarkStart w:id="7" w:name="_Toc527484575"/>
+      <w:r>
+        <w:lastRenderedPageBreak/>
+        <w:t>Gantt chart / timeline</w:t>
+      </w:r>
+      <w:bookmarkEnd w:id="7"/>
+    </w:p>
+    <w:p>
+      <w:r>
+        <w:rPr>
+          <w:noProof/>
+        </w:rPr>
+        <w:drawing>
+          <wp:inline distT="0" distB="0" distL="0" distR="0" wp14:anchorId="3E9EC1E1" wp14:editId="2D77D82D">
+            <wp:extent cx="6154615" cy="1333500"/>
+            <wp:effectExtent l="0" t="0" r="0" b="0"/>
+            <wp:docPr id="1" name="Picture 1"/>
+            <wp:cNvGraphicFramePr>
+              <a:graphicFrameLocks xmlns:a="http://schemas.openxmlformats.org/drawingml/2006/main" noChangeAspect="1"/>
+            </wp:cNvGraphicFramePr>
+            <a:graphic xmlns:a="http://schemas.openxmlformats.org/drawingml/2006/main">
+              <a:graphicData uri="http://schemas.openxmlformats.org/drawingml/2006/picture">
+                <pic:pic xmlns:pic="http://schemas.openxmlformats.org/drawingml/2006/picture">
+                  <pic:nvPicPr>
+                    <pic:cNvPr id="0" name="Picture 1"/>
+                    <pic:cNvPicPr>
+                      <a:picLocks noChangeAspect="1" noChangeArrowheads="1"/>
+                    </pic:cNvPicPr>
+                  </pic:nvPicPr>
+                  <pic:blipFill>
+                    <a:blip r:embed="rId11" cstate="print">
+                      <a:extLst>
+                        <a:ext uri="{28A0092B-C50C-407E-A947-70E740481C1C}">
+                          <a14:useLocalDpi xmlns:a14="http://schemas.microsoft.com/office/drawing/2010/main" val="0"/>
+                        </a:ext>
+                      </a:extLst>
+                    </a:blip>
+                    <a:srcRect/>
+                    <a:stretch>
+                      <a:fillRect/>
+                    </a:stretch>
+                  </pic:blipFill>
+                  <pic:spPr bwMode="auto">
+                    <a:xfrm>
+                      <a:off x="0" y="0"/>
+                      <a:ext cx="6157546" cy="1334135"/>
+                    </a:xfrm>
+                    <a:prstGeom prst="rect">
+                      <a:avLst/>
+                    </a:prstGeom>
+                    <a:noFill/>
+                    <a:ln>
+                      <a:noFill/>
+                    </a:ln>
+                  </pic:spPr>
+                </pic:pic>
+              </a:graphicData>
+            </a:graphic>
+          </wp:inline>
+        </w:drawing>
       </w:r>
     </w:p>
     <w:p/>
@@ -1944,49 +2088,242 @@
       <w:pPr>
         <w:pStyle w:val="Heading1"/>
       </w:pPr>
-      <w:bookmarkStart w:id="7" w:name="_Toc527115712"/>
-      <w:r>
-        <w:t>Potential risks / issues</w:t>
-      </w:r>
-      <w:bookmarkEnd w:id="7"/>
-    </w:p>
-    <w:p>
-      <w:r>
-        <w:t>Text</w:t>
-      </w:r>
-    </w:p>
-    <w:p/>
-    <w:p>
-      <w:pPr>
-        <w:pStyle w:val="Heading1"/>
-      </w:pPr>
-      <w:bookmarkStart w:id="8" w:name="_Toc527115713"/>
-      <w:r>
-        <w:t>Gantt chart / timeline</w:t>
+      <w:bookmarkStart w:id="8" w:name="_Toc527484576"/>
+      <w:r>
+        <w:t>Reference/research documents</w:t>
       </w:r>
       <w:bookmarkEnd w:id="8"/>
     </w:p>
     <w:p>
       <w:r>
-        <w:t>Text</w:t>
+        <w:rPr>
+          <w:b/>
+        </w:rPr>
+        <w:t>[1]</w:t>
+      </w:r>
+      <w:r>
+        <w:t xml:space="preserve"> </w:t>
+      </w:r>
+      <w:r>
+        <w:t xml:space="preserve">Home | Baltimore Police Department. 2018. </w:t>
+      </w:r>
+      <w:r>
+        <w:rPr>
+          <w:i/>
+          <w:iCs/>
+        </w:rPr>
+        <w:t>Home | Baltimore Police Department</w:t>
+      </w:r>
+      <w:r>
+        <w:t xml:space="preserve">. [ONLINE] Available at: </w:t>
+      </w:r>
+      <w:hyperlink r:id="rId12" w:history="1">
+        <w:r>
+          <w:rPr>
+            <w:rStyle w:val="Hyperlink"/>
+          </w:rPr>
+          <w:t>https://www.baltimorepolice.org/</w:t>
+        </w:r>
+      </w:hyperlink>
+      <w:r>
+        <w:t>. [Accessed 16 October 2018].</w:t>
       </w:r>
     </w:p>
-    <w:p/>
     <w:p>
-      <w:pPr>
-        <w:pStyle w:val="Heading1"/>
-      </w:pPr>
-      <w:bookmarkStart w:id="9" w:name="_Toc527115714"/>
-      <w:r>
-        <w:lastRenderedPageBreak/>
-        <w:t>Reference/research documents</w:t>
-      </w:r>
+      <w:r>
+        <w:rPr>
+          <w:b/>
+        </w:rPr>
+        <w:t>[2]</w:t>
+      </w:r>
+      <w:r>
+        <w:t xml:space="preserve"> </w:t>
+      </w:r>
+      <w:r>
+        <w:t xml:space="preserve">Python.org. 2018. </w:t>
+      </w:r>
+      <w:r>
+        <w:rPr>
+          <w:i/>
+          <w:iCs/>
+        </w:rPr>
+        <w:t>Welcome to Python.org</w:t>
+      </w:r>
+      <w:r>
+        <w:t xml:space="preserve">. [ONLINE] Available at: </w:t>
+      </w:r>
+      <w:hyperlink r:id="rId13" w:history="1">
+        <w:r>
+          <w:rPr>
+            <w:rStyle w:val="Hyperlink"/>
+          </w:rPr>
+          <w:t>https://www.python.org/</w:t>
+        </w:r>
+      </w:hyperlink>
+      <w:r>
+        <w:t>. [Accessed 16 October 2018].</w:t>
+      </w:r>
+    </w:p>
+    <w:p>
+      <w:r>
+        <w:rPr>
+          <w:b/>
+        </w:rPr>
+        <w:t>[3]</w:t>
+      </w:r>
+      <w:r>
+        <w:t xml:space="preserve"> </w:t>
+      </w:r>
+      <w:r>
+        <w:t xml:space="preserve">MySQL. 2018. </w:t>
+      </w:r>
+      <w:r>
+        <w:rPr>
+          <w:i/>
+          <w:iCs/>
+        </w:rPr>
+        <w:t>MySQL</w:t>
+      </w:r>
+      <w:r>
+        <w:t xml:space="preserve">. [ONLINE] Available at: </w:t>
+      </w:r>
+      <w:hyperlink r:id="rId14" w:history="1">
+        <w:r>
+          <w:rPr>
+            <w:rStyle w:val="Hyperlink"/>
+          </w:rPr>
+          <w:t>https://www.mysql.com/</w:t>
+        </w:r>
+      </w:hyperlink>
+      <w:r>
+        <w:t>. [Accessed 16 October 2018].</w:t>
+      </w:r>
+    </w:p>
+    <w:p>
+      <w:r>
+        <w:rPr>
+          <w:b/>
+        </w:rPr>
+        <w:t>[4]</w:t>
+      </w:r>
+      <w:r>
+        <w:t xml:space="preserve"> </w:t>
+      </w:r>
+      <w:r>
+        <w:t xml:space="preserve">Welcome to Jinja2 — Jinja2 Documentation (2.10). 2018. </w:t>
+      </w:r>
+      <w:r>
+        <w:rPr>
+          <w:i/>
+          <w:iCs/>
+        </w:rPr>
+        <w:t>Welcome to Jinja2 — Jinja2 Documentation (2.10)</w:t>
+      </w:r>
+      <w:r>
+        <w:t xml:space="preserve">. [ONLINE] Available at: </w:t>
+      </w:r>
+      <w:hyperlink r:id="rId15" w:history="1">
+        <w:r>
+          <w:rPr>
+            <w:rStyle w:val="Hyperlink"/>
+          </w:rPr>
+          <w:t>http://jinja.pocoo.org/docs/2.10/</w:t>
+        </w:r>
+      </w:hyperlink>
+      <w:r>
+        <w:t>. [Accessed 16 October 2018].</w:t>
+      </w:r>
+    </w:p>
+    <w:p>
+      <w:r>
+        <w:rPr>
+          <w:b/>
+        </w:rPr>
+        <w:t>[5]</w:t>
+      </w:r>
+      <w:r>
+        <w:t xml:space="preserve"> </w:t>
+      </w:r>
+      <w:r>
+        <w:t xml:space="preserve">Google Maps. 2018. </w:t>
+      </w:r>
+      <w:r>
+        <w:rPr>
+          <w:i/>
+          <w:iCs/>
+        </w:rPr>
+        <w:t xml:space="preserve">Google </w:t>
+      </w:r>
+      <w:proofErr w:type="gramStart"/>
+      <w:r>
+        <w:rPr>
+          <w:i/>
+          <w:iCs/>
+        </w:rPr>
+        <w:t xml:space="preserve">Maps </w:t>
+      </w:r>
+      <w:r>
+        <w:t>.</w:t>
+      </w:r>
+      <w:proofErr w:type="gramEnd"/>
+      <w:r>
+        <w:t xml:space="preserve"> [ONLINE] Available at: </w:t>
+      </w:r>
+      <w:hyperlink r:id="rId16" w:history="1">
+        <w:r>
+          <w:rPr>
+            <w:rStyle w:val="Hyperlink"/>
+          </w:rPr>
+          <w:t>https://www.google.com/maps</w:t>
+        </w:r>
+      </w:hyperlink>
+      <w:r>
+        <w:t>. [Accessed 16 October 2018].</w:t>
+      </w:r>
+    </w:p>
+    <w:p>
+      <w:r>
+        <w:rPr>
+          <w:b/>
+        </w:rPr>
+        <w:t>[6]</w:t>
+      </w:r>
+      <w:r>
+        <w:t xml:space="preserve"> </w:t>
+      </w:r>
+      <w:r>
+        <w:t xml:space="preserve">TensorFlow. 2018. </w:t>
+      </w:r>
+      <w:r>
+        <w:rPr>
+          <w:i/>
+          <w:iCs/>
+        </w:rPr>
+        <w:t>TensorFlow</w:t>
+      </w:r>
+      <w:r>
+        <w:t xml:space="preserve">. [ONLINE] Available at: </w:t>
+      </w:r>
+      <w:hyperlink r:id="rId17" w:history="1">
+        <w:r>
+          <w:rPr>
+            <w:rStyle w:val="Hyperlink"/>
+          </w:rPr>
+          <w:t>https://www.tensorflow.org/</w:t>
+        </w:r>
+      </w:hyperlink>
+      <w:r>
+        <w:t>. [Accessed 16 October 2018</w:t>
+      </w:r>
+      <w:r>
+        <w:t>].</w:t>
+      </w:r>
+      <w:bookmarkStart w:id="9" w:name="_GoBack"/>
       <w:bookmarkEnd w:id="9"/>
     </w:p>
-    <w:p/>
     <w:sectPr>
-      <w:headerReference w:type="default" r:id="rId11"/>
-      <w:footerReference w:type="default" r:id="rId12"/>
+      <w:headerReference w:type="default" r:id="rId18"/>
+      <w:footerReference w:type="default" r:id="rId19"/>
       <w:pgSz w:w="11906" w:h="16838"/>
       <w:pgMar w:top="1440" w:right="1440" w:bottom="1440" w:left="1440" w:header="708" w:footer="708" w:gutter="0"/>
       <w:pgNumType w:start="1"/>
@@ -2769,6 +3106,7 @@
     <w:lsdException w:name="HTML Sample" w:semiHidden="1" w:unhideWhenUsed="1"/>
     <w:lsdException w:name="HTML Typewriter" w:semiHidden="1" w:unhideWhenUsed="1"/>
     <w:lsdException w:name="HTML Variable" w:semiHidden="1" w:unhideWhenUsed="1"/>
+    <w:lsdException w:name="Normal Table" w:semiHidden="1" w:unhideWhenUsed="1"/>
     <w:lsdException w:name="annotation subject" w:semiHidden="1" w:unhideWhenUsed="1"/>
     <w:lsdException w:name="No List" w:semiHidden="1" w:unhideWhenUsed="1"/>
     <w:lsdException w:name="Outline List 1" w:semiHidden="1" w:unhideWhenUsed="1"/>
@@ -2812,8 +3150,10 @@
     <w:lsdException w:name="Table Elegant" w:semiHidden="1" w:unhideWhenUsed="1"/>
     <w:lsdException w:name="Table Professional" w:semiHidden="1" w:unhideWhenUsed="1"/>
     <w:lsdException w:name="Table Subtle 1" w:semiHidden="1" w:unhideWhenUsed="1"/>
+    <w:lsdException w:name="Table Subtle 2" w:semiHidden="1" w:unhideWhenUsed="1"/>
     <w:lsdException w:name="Table Web 1" w:semiHidden="1" w:unhideWhenUsed="1"/>
     <w:lsdException w:name="Table Web 2" w:semiHidden="1" w:unhideWhenUsed="1"/>
+    <w:lsdException w:name="Table Web 3" w:semiHidden="1" w:unhideWhenUsed="1"/>
     <w:lsdException w:name="Balloon Text" w:semiHidden="1" w:unhideWhenUsed="1"/>
     <w:lsdException w:name="Table Grid" w:uiPriority="39"/>
     <w:lsdException w:name="Table Theme" w:semiHidden="1" w:unhideWhenUsed="1"/>
@@ -3087,7 +3427,6 @@
   <w:style w:type="character" w:default="1" w:styleId="DefaultParagraphFont">
     <w:name w:val="Default Paragraph Font"/>
     <w:uiPriority w:val="1"/>
-    <w:semiHidden/>
     <w:unhideWhenUsed/>
   </w:style>
   <w:style w:type="table" w:default="1" w:styleId="TableNormal">
@@ -3336,6 +3675,18 @@
       <w:spacing w:after="100"/>
       <w:ind w:left="220"/>
     </w:pPr>
+  </w:style>
+  <w:style w:type="character" w:styleId="UnresolvedMention">
+    <w:name w:val="Unresolved Mention"/>
+    <w:basedOn w:val="DefaultParagraphFont"/>
+    <w:uiPriority w:val="99"/>
+    <w:semiHidden/>
+    <w:unhideWhenUsed/>
+    <w:rsid w:val="004A5A27"/>
+    <w:rPr>
+      <w:color w:val="808080"/>
+      <w:shd w:val="clear" w:color="auto" w:fill="E6E6E6"/>
+    </w:rPr>
   </w:style>
 </w:styles>
 </file>
@@ -3640,7 +3991,7 @@
 </file>
 
 <file path=customXml/itemProps1.xml><?xml version="1.0" encoding="utf-8"?>
-<ds:datastoreItem xmlns:ds="http://schemas.openxmlformats.org/officeDocument/2006/customXml" ds:itemID="{8CBABC39-65A9-4492-8396-516CC0DF38A7}">
+<ds:datastoreItem xmlns:ds="http://schemas.openxmlformats.org/officeDocument/2006/customXml" ds:itemID="{F6A320C7-28F7-4BFA-B6B0-2748E0A52315}">
   <ds:schemaRefs>
     <ds:schemaRef ds:uri="http://schemas.openxmlformats.org/officeDocument/2006/bibliography"/>
   </ds:schemaRefs>

</xml_diff>